<commit_message>
Aclaraciones finales en la guia de usuario
</commit_message>
<xml_diff>
--- a/Proyecto 2/Entrega 2/Documentacion/Guia de uso.docx
+++ b/Proyecto 2/Entrega 2/Documentacion/Guia de uso.docx
@@ -7,332 +7,127 @@
         <w:rPr>
           <w:lang w:val="en-001"/>
         </w:rPr>
-        <w:t xml:space="preserve">Al </w:t>
-      </w:r>
-      <w:proofErr w:type="spellStart"/>
+        <w:t>Al correr el programa lo primero que se despliega es un</w:t>
+      </w:r>
+      <w:r>
+        <w:t xml:space="preserve"> panel pidiendo ingresar un día.</w:t>
+      </w:r>
       <w:r>
         <w:rPr>
           <w:lang w:val="en-001"/>
         </w:rPr>
-        <w:t>correr</w:t>
-      </w:r>
-      <w:proofErr w:type="spellEnd"/>
+        <w:t xml:space="preserve"> Para </w:t>
+      </w:r>
+      <w:r>
+        <w:t>simular un cambio de día, cierre el programa y ejecútelo de nuevo e inserte una nueva fecha en este panel.</w:t>
+      </w:r>
+    </w:p>
+    <w:p>
+      <w:r>
+        <w:t>Luego de elegir un día, se despliega el</w:t>
+      </w:r>
       <w:r>
         <w:rPr>
           <w:lang w:val="en-001"/>
         </w:rPr>
-        <w:t xml:space="preserve"> </w:t>
-      </w:r>
-      <w:proofErr w:type="spellStart"/>
+        <w:t xml:space="preserve"> frame de autenticac</w:t>
+      </w:r>
+      <w:r>
+        <w:t>ión en donde se puede iniciar sesión como administrador o como empleado.</w:t>
+      </w:r>
+    </w:p>
+    <w:p/>
+    <w:p>
+      <w:r>
+        <w:t>Para iniciar sesión como administrador ingrese las credenciales nombre: “root” y contraseña “Cookie”</w:t>
+      </w:r>
+    </w:p>
+    <w:p>
+      <w:r>
+        <w:t>Para iniciar sesión como empleado ingrese las credenciales nombre “E1” y contraseña “Empleado”</w:t>
+      </w:r>
+    </w:p>
+    <w:p>
       <w:r>
         <w:rPr>
           <w:lang w:val="en-001"/>
         </w:rPr>
-        <w:t>el</w:t>
-      </w:r>
-      <w:proofErr w:type="spellEnd"/>
+        <w:t>En caso de fallar la autenticac</w:t>
+      </w:r>
+      <w:r>
+        <w:t>ión, podrá reintentarlo tantas veces como desee.</w:t>
+      </w:r>
+    </w:p>
+    <w:p>
+      <w:r>
+        <w:t>Una vez se autentique exitosamente en el panel central más grande vera una tabla que muestra la ocupación de las habitaciones en el día que se eligió al principio (ordenadas por pisos). Las celdas blancas y con números indican las habitaciones existentes. Las celdas coloreadas y con números indican las habitaciones ocupadas en dicho día. Las celdas vacías indican las posibles habitaciones que se pueden crear.</w:t>
+      </w:r>
+    </w:p>
+    <w:p/>
+    <w:p>
+      <w:r>
+        <w:t xml:space="preserve">La única diferencia en el menú del administrador es que en el panel izquierdo hay </w:t>
+      </w:r>
+      <w:r>
+        <w:t>un</w:t>
+      </w:r>
+      <w:r>
+        <w:t xml:space="preserve"> botón “Administrar usuarios”. Al hacer click en él se despliega una nueva ventana con un panel</w:t>
+      </w:r>
+      <w:r>
+        <w:t xml:space="preserve"> izquierdo para crear nuevos usuarios. Una vez se llenan todas las cajas del panel izquierdo se puede presionar el botón “Agregar usuario”. Al presionarlo se llena la lista del medio con el nuevo usuario, además de mostrar los antiguos usuarios existentes. Al hacer click en un usuario de la lista, su correspondiente información se muestra en el panel derecho. Una vez que un usuario ha sido seleccionado se puede presionar el botón “Quitar usuario”. Al confirmar la acción se elimina el usuario seleccionado de manera permanente. Para actualizar la información de un usuario existente se debe colocar el mismo nombre de usuario y cambiar los otros campos para finalmente darle “Agregar usuario” y actualizar su información en la lista.</w:t>
+      </w:r>
+    </w:p>
+    <w:p/>
+    <w:p>
+      <w:r>
+        <w:t>Como en todos los páneles, abajo a la izquierda hay un botón para regresar al menú principal (de Admin o de Empleado según corresponda).</w:t>
+      </w:r>
+    </w:p>
+    <w:p/>
+    <w:p>
+      <w:r>
+        <w:t>El botón “Tarifas” despliega un ventana para manejar las tarifas del hotel</w:t>
+      </w:r>
+    </w:p>
+    <w:p/>
+    <w:p>
+      <w:r>
+        <w:t>El botón “</w:t>
+      </w:r>
+      <w:r>
+        <w:t>Servicios” despliega una ventana que funciona muy similar al frame “Administrar Usuarios”. A la izquierda un panel para crear servicios. En el centro una lista con los servicios existentes. A la derecha un panel para consultar la información de un servicio seleccionado de la lista. Adicinalmente, un panel para cargar el servicio a una habitación en particular en caso de que se elija pagar luego, o donde también se puede elegir pagar en el momento.</w:t>
+      </w:r>
+    </w:p>
+    <w:p/>
+    <w:p>
+      <w:r>
+        <w:t>El botón “Habitaciones” cuenta con un panel izquierdo para crear habitaciones y una tabla para ver las habitaciones existentes</w:t>
+      </w:r>
+      <w:r>
+        <w:t>. En la tabla se pueden mover las columnas para consultar la información con más especificidad y comodidad, por ejemplo, moviendo la columna de servicios al lado de la de ID. Al volver al menú principal se actualiza la información de las habitaciones existentes en la tabla de ocupación diaria.</w:t>
+      </w:r>
+    </w:p>
+    <w:p/>
+    <w:p>
+      <w:r>
+        <w:t>El botón “Restaurante” despliega una ventana para agregar productos al menú, consultar la información de productos del menú, y cargar productos a una habitación (funcionamiento similar a “Servicios”)</w:t>
+      </w:r>
+    </w:p>
+    <w:p/>
+    <w:p>
+      <w:r>
+        <w:t xml:space="preserve">El botón “Reservas” </w:t>
+      </w:r>
+      <w:r>
+        <w:t>d</w:t>
+      </w:r>
       <w:r>
         <w:rPr>
           <w:lang w:val="en-001"/>
         </w:rPr>
-        <w:t xml:space="preserve"> </w:t>
-      </w:r>
-      <w:proofErr w:type="spellStart"/>
-      <w:r>
-        <w:rPr>
-          <w:lang w:val="en-001"/>
-        </w:rPr>
-        <w:t>programa</w:t>
-      </w:r>
-      <w:proofErr w:type="spellEnd"/>
-      <w:r>
-        <w:rPr>
-          <w:lang w:val="en-001"/>
-        </w:rPr>
-        <w:t xml:space="preserve"> lo primero que se </w:t>
-      </w:r>
-      <w:proofErr w:type="spellStart"/>
-      <w:r>
-        <w:rPr>
-          <w:lang w:val="en-001"/>
-        </w:rPr>
-        <w:t>despliega</w:t>
-      </w:r>
-      <w:proofErr w:type="spellEnd"/>
-      <w:r>
-        <w:rPr>
-          <w:lang w:val="en-001"/>
-        </w:rPr>
-        <w:t xml:space="preserve"> es un</w:t>
-      </w:r>
-      <w:r>
-        <w:t xml:space="preserve"> panel pidiendo ingresar un día.</w:t>
-      </w:r>
-    </w:p>
-    <w:p>
-      <w:r>
-        <w:t>Luego de elegir un día, se despliega el</w:t>
-      </w:r>
-      <w:r>
-        <w:rPr>
-          <w:lang w:val="en-001"/>
-        </w:rPr>
-        <w:t xml:space="preserve"> </w:t>
-      </w:r>
-      <w:proofErr w:type="gramStart"/>
-      <w:r>
-        <w:rPr>
-          <w:lang w:val="en-001"/>
-        </w:rPr>
-        <w:t>frame</w:t>
-      </w:r>
-      <w:proofErr w:type="gramEnd"/>
-      <w:r>
-        <w:rPr>
-          <w:lang w:val="en-001"/>
-        </w:rPr>
-        <w:t xml:space="preserve"> de </w:t>
-      </w:r>
-      <w:proofErr w:type="spellStart"/>
-      <w:r>
-        <w:rPr>
-          <w:lang w:val="en-001"/>
-        </w:rPr>
-        <w:t>autenticac</w:t>
-      </w:r>
-      <w:r>
-        <w:t>ión</w:t>
-      </w:r>
-      <w:proofErr w:type="spellEnd"/>
-      <w:r>
-        <w:t xml:space="preserve"> en donde se puede iniciar sesión como administrador o como empleado.</w:t>
-      </w:r>
-    </w:p>
-    <w:p/>
-    <w:p>
-      <w:r>
-        <w:t>Para iniciar sesión como administrador ingrese las credenciales nombre: “</w:t>
-      </w:r>
-      <w:proofErr w:type="spellStart"/>
-      <w:r>
-        <w:t>root</w:t>
-      </w:r>
-      <w:proofErr w:type="spellEnd"/>
-      <w:r>
-        <w:t>” y contraseña “Cookie”</w:t>
-      </w:r>
-    </w:p>
-    <w:p>
-      <w:r>
-        <w:t>Para iniciar sesión como empleado ingrese las credenciales nombre “E1” y contraseña “Empleado”</w:t>
-      </w:r>
-    </w:p>
-    <w:p>
-      <w:r>
-        <w:rPr>
-          <w:lang w:val="en-001"/>
-        </w:rPr>
-        <w:t xml:space="preserve">En </w:t>
-      </w:r>
-      <w:proofErr w:type="spellStart"/>
-      <w:r>
-        <w:rPr>
-          <w:lang w:val="en-001"/>
-        </w:rPr>
-        <w:t>caso</w:t>
-      </w:r>
-      <w:proofErr w:type="spellEnd"/>
-      <w:r>
-        <w:rPr>
-          <w:lang w:val="en-001"/>
-        </w:rPr>
-        <w:t xml:space="preserve"> de </w:t>
-      </w:r>
-      <w:proofErr w:type="spellStart"/>
-      <w:r>
-        <w:rPr>
-          <w:lang w:val="en-001"/>
-        </w:rPr>
-        <w:t>fallar</w:t>
-      </w:r>
-      <w:proofErr w:type="spellEnd"/>
-      <w:r>
-        <w:rPr>
-          <w:lang w:val="en-001"/>
-        </w:rPr>
-        <w:t xml:space="preserve"> la </w:t>
-      </w:r>
-      <w:proofErr w:type="spellStart"/>
-      <w:r>
-        <w:rPr>
-          <w:lang w:val="en-001"/>
-        </w:rPr>
-        <w:t>autenticac</w:t>
-      </w:r>
-      <w:r>
-        <w:t>ión</w:t>
-      </w:r>
-      <w:proofErr w:type="spellEnd"/>
-      <w:r>
-        <w:t>, podrá reintentarlo tantas veces como desee.</w:t>
-      </w:r>
-    </w:p>
-    <w:p>
-      <w:r>
-        <w:t>Una vez se autentique exitosamente en el panel central más grande vera una tabla que muestra la ocupación de las habitaciones en el día que se eligió al principio (ordenadas por pisos). Las celdas blancas y con números indican las habitaciones existentes. Las celdas coloreadas y con números indican las habitaciones ocupadas en dicho día. Las celdas vacías indican las posibles habitaciones que se pueden crear.</w:t>
-      </w:r>
-    </w:p>
-    <w:p/>
-    <w:p>
-      <w:r>
-        <w:t xml:space="preserve">La única diferencia en el menú del administrador es que en el panel izquierdo hay </w:t>
-      </w:r>
-      <w:r>
-        <w:t>un</w:t>
-      </w:r>
-      <w:r>
-        <w:t xml:space="preserve"> botón “Administrar usuarios”. Al hacer </w:t>
-      </w:r>
-      <w:proofErr w:type="spellStart"/>
-      <w:proofErr w:type="gramStart"/>
-      <w:r>
-        <w:t>click</w:t>
-      </w:r>
-      <w:proofErr w:type="spellEnd"/>
-      <w:proofErr w:type="gramEnd"/>
-      <w:r>
-        <w:t xml:space="preserve"> en él se despliega una nueva ventana con un panel</w:t>
-      </w:r>
-      <w:r>
-        <w:t xml:space="preserve"> izquierdo para crear nuevos usuarios. Una vez se llenan todas las cajas del panel izquierdo se puede presionar el botón “Agregar usuario”. Al presionarlo se llena la lista del medio con el nuevo usuario, además de mostrar los antiguos usuarios existentes. Al hacer </w:t>
-      </w:r>
-      <w:proofErr w:type="spellStart"/>
-      <w:proofErr w:type="gramStart"/>
-      <w:r>
-        <w:t>click</w:t>
-      </w:r>
-      <w:proofErr w:type="spellEnd"/>
-      <w:proofErr w:type="gramEnd"/>
-      <w:r>
-        <w:t xml:space="preserve"> en un usuario de la lista, su correspondiente información se muestra en el panel derecho. Una vez que un usuario ha sido seleccionado se puede presionar el botón “Quitar usuario”. Al confirmar la acción se elimina el usuario seleccionado de manera permanente. Para actualizar la información de un usuario existente se debe colocar el mismo nombre de usuario y cambiar los otros campos para finalmente darle “Agregar usuario” y actualizar su información en la lista.</w:t>
-      </w:r>
-    </w:p>
-    <w:p/>
-    <w:p>
-      <w:r>
-        <w:t xml:space="preserve">Como en todos los </w:t>
-      </w:r>
-      <w:proofErr w:type="spellStart"/>
-      <w:r>
-        <w:t>páneles</w:t>
-      </w:r>
-      <w:proofErr w:type="spellEnd"/>
-      <w:r>
-        <w:t xml:space="preserve">, abajo a la izquierda hay un botón para regresar al menú principal (de </w:t>
-      </w:r>
-      <w:proofErr w:type="spellStart"/>
-      <w:r>
-        <w:t>Admin</w:t>
-      </w:r>
-      <w:proofErr w:type="spellEnd"/>
-      <w:r>
-        <w:t xml:space="preserve"> o de Empleado según corresponda).</w:t>
-      </w:r>
-    </w:p>
-    <w:p/>
-    <w:p>
-      <w:r>
-        <w:t xml:space="preserve">El botón “Tarifas” despliega </w:t>
-      </w:r>
-      <w:proofErr w:type="gramStart"/>
-      <w:r>
-        <w:t>un ventana</w:t>
-      </w:r>
-      <w:proofErr w:type="gramEnd"/>
-      <w:r>
-        <w:t xml:space="preserve"> para manejar las tarifas del hotel</w:t>
-      </w:r>
-    </w:p>
-    <w:p/>
-    <w:p>
-      <w:r>
-        <w:t>El botón “</w:t>
-      </w:r>
-      <w:r>
-        <w:t xml:space="preserve">Servicios” despliega una ventana que funciona muy similar al </w:t>
-      </w:r>
-      <w:proofErr w:type="spellStart"/>
-      <w:proofErr w:type="gramStart"/>
-      <w:r>
-        <w:t>frame</w:t>
-      </w:r>
-      <w:proofErr w:type="spellEnd"/>
-      <w:proofErr w:type="gramEnd"/>
-      <w:r>
-        <w:t xml:space="preserve"> “Administrar Usuarios”. A la izquierda un panel para crear servicios. En el centro una lista con los servicios existentes. A la derecha un panel para consultar la información de un servicio seleccionado de la lista. </w:t>
-      </w:r>
-      <w:proofErr w:type="spellStart"/>
-      <w:r>
-        <w:t>Adicinalmente</w:t>
-      </w:r>
-      <w:proofErr w:type="spellEnd"/>
-      <w:r>
-        <w:t>, un panel para cargar el servicio a una habitación en particular en caso de que se elija pagar luego, o donde también se puede elegir pagar en el momento.</w:t>
-      </w:r>
-    </w:p>
-    <w:p/>
-    <w:p>
-      <w:r>
-        <w:lastRenderedPageBreak/>
-        <w:t>El botón “Habitaciones” cuenta con un panel izquierdo para crear habitaciones y una tabla para ver las habitaciones existentes</w:t>
-      </w:r>
-      <w:r>
-        <w:t>. En la tabla se pueden mover las columnas para consultar la información con más especificidad y comodidad, por ejemplo, moviendo la columna de servicios al lado de la de ID. Al volver al menú principal se actualiza la información de las habitaciones existentes en la tabla de ocupación diaria.</w:t>
-      </w:r>
-    </w:p>
-    <w:p/>
-    <w:p>
-      <w:r>
-        <w:t>El botón “Restaurante” despliega una ventana para agregar productos al menú, consultar la información de productos del menú, y cargar productos a una habitación (funcionamiento similar a “Servicios”)</w:t>
-      </w:r>
-    </w:p>
-    <w:p/>
-    <w:p>
-      <w:r>
-        <w:t xml:space="preserve">El botón “Reservas” </w:t>
-      </w:r>
-      <w:r>
-        <w:t>d</w:t>
-      </w:r>
-      <w:proofErr w:type="spellStart"/>
-      <w:r>
-        <w:rPr>
-          <w:lang w:val="en-001"/>
-        </w:rPr>
-        <w:t>espliega</w:t>
-      </w:r>
-      <w:proofErr w:type="spellEnd"/>
-      <w:r>
-        <w:rPr>
-          <w:lang w:val="en-001"/>
-        </w:rPr>
-        <w:t xml:space="preserve"> </w:t>
-      </w:r>
-      <w:proofErr w:type="spellStart"/>
-      <w:r>
-        <w:rPr>
-          <w:lang w:val="en-001"/>
-        </w:rPr>
-        <w:t>una</w:t>
-      </w:r>
-      <w:proofErr w:type="spellEnd"/>
-      <w:r>
-        <w:rPr>
-          <w:lang w:val="en-001"/>
-        </w:rPr>
-        <w:t xml:space="preserve"> </w:t>
-      </w:r>
-      <w:proofErr w:type="spellStart"/>
+        <w:t xml:space="preserve">espliega una </w:t>
+      </w:r>
       <w:r>
         <w:rPr>
           <w:lang w:val="en-001"/>
@@ -343,42 +138,16 @@
         <w:rPr>
           <w:lang w:val="en-001"/>
         </w:rPr>
-        <w:t>entana</w:t>
-      </w:r>
-      <w:proofErr w:type="spellEnd"/>
+        <w:t>entana que muestra</w:t>
+      </w:r>
       <w:r>
         <w:rPr>
           <w:lang w:val="en-001"/>
         </w:rPr>
-        <w:t xml:space="preserve"> que </w:t>
-      </w:r>
-      <w:proofErr w:type="spellStart"/>
-      <w:r>
-        <w:rPr>
-          <w:lang w:val="en-001"/>
-        </w:rPr>
-        <w:t>muestra</w:t>
-      </w:r>
-      <w:proofErr w:type="spellEnd"/>
-      <w:r>
-        <w:rPr>
-          <w:lang w:val="en-001"/>
-        </w:rPr>
-        <w:t xml:space="preserve"> la </w:t>
-      </w:r>
-      <w:proofErr w:type="spellStart"/>
-      <w:r>
-        <w:rPr>
-          <w:lang w:val="en-001"/>
-        </w:rPr>
-        <w:t>informac</w:t>
-      </w:r>
-      <w:r>
-        <w:t>ión</w:t>
-      </w:r>
-      <w:proofErr w:type="spellEnd"/>
-      <w:r>
-        <w:t xml:space="preserve"> de las reservas existentes. Arriba a la izquierda se puede buscar una reserva a partir de su número. Al ingresar el número y presionar “buscar reserva” se muestra en la tabla central la información de la reserva y en el panel superior la información del líder del grupo de la reserva.</w:t>
+        <w:t xml:space="preserve"> la informac</w:t>
+      </w:r>
+      <w:r>
+        <w:t>ión de las reservas existentes. Arriba a la izquierda se puede buscar una reserva a partir de su número. Al ingresar el número y presionar “buscar reserva” se muestra en la tabla central la información de la reserva y en el panel superior la información del líder del grupo de la reserva.</w:t>
       </w:r>
       <w:r>
         <w:br/>
@@ -445,17 +214,7 @@
         </w:numPr>
       </w:pPr>
       <w:r>
-        <w:t xml:space="preserve">Para añadir una habitación se debe presionar el botón “Agregar habitación”. Luego se debe elegir el tipo de habitación deseada. A continuación, se desplegarán todas las habitaciones que estén disponibles para las fechas seleccionadas y que sean del tipo pedido (ej. Estándar”), y, de entre la lista se debe hacer </w:t>
-      </w:r>
-      <w:proofErr w:type="spellStart"/>
-      <w:proofErr w:type="gramStart"/>
-      <w:r>
-        <w:t>click</w:t>
-      </w:r>
-      <w:proofErr w:type="spellEnd"/>
-      <w:proofErr w:type="gramEnd"/>
-      <w:r>
-        <w:t xml:space="preserve"> en una de las habitaciones para que finalmente se cargue en la tabla central.</w:t>
+        <w:t>Para añadir una habitación se debe presionar el botón “Agregar habitación”. Luego se debe elegir el tipo de habitación deseada. A continuación, se desplegarán todas las habitaciones que estén disponibles para las fechas seleccionadas y que sean del tipo pedido (ej. Estándar”), y, de entre la lista se debe hacer click en una de las habitaciones para que finalmente se cargue en la tabla central.</w:t>
       </w:r>
     </w:p>
     <w:p>
@@ -499,18 +258,7 @@
     <w:p/>
     <w:p>
       <w:r>
-        <w:lastRenderedPageBreak/>
-        <w:t xml:space="preserve">El botón “cerrar sesión” cierra la sesión del usuario actual y regresa al </w:t>
-      </w:r>
-      <w:proofErr w:type="spellStart"/>
-      <w:proofErr w:type="gramStart"/>
-      <w:r>
-        <w:t>frame</w:t>
-      </w:r>
-      <w:proofErr w:type="spellEnd"/>
-      <w:proofErr w:type="gramEnd"/>
-      <w:r>
-        <w:t xml:space="preserve"> de autenticación</w:t>
+        <w:t>El botón “cerrar sesión” cierra la sesión del usuario actual y regresa al frame de autenticación</w:t>
       </w:r>
       <w:r>
         <w:t xml:space="preserve"> luego de guardar toda la información en un archivo de permanencia para sus futuras consultas y ediciones.</w:t>
@@ -519,23 +267,7 @@
     <w:p/>
     <w:p>
       <w:r>
-        <w:t>Por último, los botones “</w:t>
-      </w:r>
-      <w:proofErr w:type="spellStart"/>
-      <w:r>
-        <w:t>Check</w:t>
-      </w:r>
-      <w:proofErr w:type="spellEnd"/>
-      <w:r>
-        <w:t>-in” y “</w:t>
-      </w:r>
-      <w:proofErr w:type="spellStart"/>
-      <w:r>
-        <w:t>Check-out</w:t>
-      </w:r>
-      <w:proofErr w:type="spellEnd"/>
-      <w:r>
-        <w:t>” despliegan ventanas emergentes en dónde se puede colocar el número de un grupo para realizar la respectiva acción.</w:t>
+        <w:t>Por último, los botones “Check-in” y “Check-out” despliegan ventanas emergentes en dónde se puede colocar el número de un grupo para realizar la respectiva acción.</w:t>
       </w:r>
     </w:p>
     <w:sectPr>

</xml_diff>

<commit_message>
Guia de uso actulizada
</commit_message>
<xml_diff>
--- a/Proyecto 2/Entrega 2/Documentacion/Guia de uso.docx
+++ b/Proyecto 2/Entrega 2/Documentacion/Guia de uso.docx
@@ -1042,188 +1042,70 @@
           <w:rFonts w:ascii="Times New Roman" w:hAnsi="Times New Roman" w:cs="Times New Roman"/>
           <w:sz w:val="24"/>
           <w:szCs w:val="24"/>
-          <w:lang w:val="en-001"/>
-        </w:rPr>
-        <w:t xml:space="preserve">Al </w:t>
+        </w:rPr>
+        <w:t>Al correr el programa lo primero que se despliega es un</w:t>
+      </w:r>
+      <w:r>
+        <w:rPr>
+          <w:rFonts w:ascii="Times New Roman" w:hAnsi="Times New Roman" w:cs="Times New Roman"/>
+          <w:sz w:val="24"/>
+          <w:szCs w:val="24"/>
+        </w:rPr>
+        <w:t xml:space="preserve"> panel pidiendo ingresar un día.</w:t>
+      </w:r>
+      <w:r>
+        <w:rPr>
+          <w:rFonts w:ascii="Times New Roman" w:hAnsi="Times New Roman" w:cs="Times New Roman"/>
+          <w:sz w:val="24"/>
+          <w:szCs w:val="24"/>
+        </w:rPr>
+        <w:t xml:space="preserve"> Para simular un cambio de día, cierre el programa y ejecútelo de nuevo e inserte una nueva fecha en este panel.</w:t>
+      </w:r>
+    </w:p>
+    <w:p>
+      <w:pPr>
+        <w:spacing w:line="276" w:lineRule="auto"/>
+        <w:rPr>
+          <w:rFonts w:ascii="Times New Roman" w:hAnsi="Times New Roman" w:cs="Times New Roman"/>
+          <w:sz w:val="24"/>
+          <w:szCs w:val="24"/>
+        </w:rPr>
+      </w:pPr>
+      <w:r>
+        <w:rPr>
+          <w:rFonts w:ascii="Times New Roman" w:hAnsi="Times New Roman" w:cs="Times New Roman"/>
+          <w:sz w:val="24"/>
+          <w:szCs w:val="24"/>
+        </w:rPr>
+        <w:t>Luego de elegir un día, se despliega el</w:t>
+      </w:r>
+      <w:r>
+        <w:rPr>
+          <w:rFonts w:ascii="Times New Roman" w:hAnsi="Times New Roman" w:cs="Times New Roman"/>
+          <w:sz w:val="24"/>
+          <w:szCs w:val="24"/>
+        </w:rPr>
+        <w:t xml:space="preserve"> </w:t>
       </w:r>
       <w:proofErr w:type="spellStart"/>
-      <w:r>
-        <w:rPr>
-          <w:rFonts w:ascii="Times New Roman" w:hAnsi="Times New Roman" w:cs="Times New Roman"/>
-          <w:sz w:val="24"/>
-          <w:szCs w:val="24"/>
-          <w:lang w:val="en-001"/>
-        </w:rPr>
-        <w:t>correr</w:t>
+      <w:proofErr w:type="gramStart"/>
+      <w:r>
+        <w:rPr>
+          <w:rFonts w:ascii="Times New Roman" w:hAnsi="Times New Roman" w:cs="Times New Roman"/>
+          <w:sz w:val="24"/>
+          <w:szCs w:val="24"/>
+        </w:rPr>
+        <w:t>frame</w:t>
       </w:r>
       <w:proofErr w:type="spellEnd"/>
-      <w:r>
-        <w:rPr>
-          <w:rFonts w:ascii="Times New Roman" w:hAnsi="Times New Roman" w:cs="Times New Roman"/>
-          <w:sz w:val="24"/>
-          <w:szCs w:val="24"/>
-          <w:lang w:val="en-001"/>
-        </w:rPr>
-        <w:t xml:space="preserve"> </w:t>
-      </w:r>
-      <w:proofErr w:type="spellStart"/>
-      <w:r>
-        <w:rPr>
-          <w:rFonts w:ascii="Times New Roman" w:hAnsi="Times New Roman" w:cs="Times New Roman"/>
-          <w:sz w:val="24"/>
-          <w:szCs w:val="24"/>
-          <w:lang w:val="en-001"/>
-        </w:rPr>
-        <w:t>el</w:t>
-      </w:r>
-      <w:proofErr w:type="spellEnd"/>
-      <w:r>
-        <w:rPr>
-          <w:rFonts w:ascii="Times New Roman" w:hAnsi="Times New Roman" w:cs="Times New Roman"/>
-          <w:sz w:val="24"/>
-          <w:szCs w:val="24"/>
-          <w:lang w:val="en-001"/>
-        </w:rPr>
-        <w:t xml:space="preserve"> </w:t>
-      </w:r>
-      <w:proofErr w:type="spellStart"/>
-      <w:r>
-        <w:rPr>
-          <w:rFonts w:ascii="Times New Roman" w:hAnsi="Times New Roman" w:cs="Times New Roman"/>
-          <w:sz w:val="24"/>
-          <w:szCs w:val="24"/>
-          <w:lang w:val="en-001"/>
-        </w:rPr>
-        <w:t>programa</w:t>
-      </w:r>
-      <w:proofErr w:type="spellEnd"/>
-      <w:r>
-        <w:rPr>
-          <w:rFonts w:ascii="Times New Roman" w:hAnsi="Times New Roman" w:cs="Times New Roman"/>
-          <w:sz w:val="24"/>
-          <w:szCs w:val="24"/>
-          <w:lang w:val="en-001"/>
-        </w:rPr>
-        <w:t xml:space="preserve"> lo primero que se </w:t>
-      </w:r>
-      <w:proofErr w:type="spellStart"/>
-      <w:r>
-        <w:rPr>
-          <w:rFonts w:ascii="Times New Roman" w:hAnsi="Times New Roman" w:cs="Times New Roman"/>
-          <w:sz w:val="24"/>
-          <w:szCs w:val="24"/>
-          <w:lang w:val="en-001"/>
-        </w:rPr>
-        <w:t>despliega</w:t>
-      </w:r>
-      <w:proofErr w:type="spellEnd"/>
-      <w:r>
-        <w:rPr>
-          <w:rFonts w:ascii="Times New Roman" w:hAnsi="Times New Roman" w:cs="Times New Roman"/>
-          <w:sz w:val="24"/>
-          <w:szCs w:val="24"/>
-          <w:lang w:val="en-001"/>
-        </w:rPr>
-        <w:t xml:space="preserve"> es un</w:t>
-      </w:r>
-      <w:r>
-        <w:rPr>
-          <w:rFonts w:ascii="Times New Roman" w:hAnsi="Times New Roman" w:cs="Times New Roman"/>
-          <w:sz w:val="24"/>
-          <w:szCs w:val="24"/>
-        </w:rPr>
-        <w:t xml:space="preserve"> panel pidiendo ingresar un día.</w:t>
-      </w:r>
-      <w:r>
-        <w:rPr>
-          <w:rFonts w:ascii="Times New Roman" w:hAnsi="Times New Roman" w:cs="Times New Roman"/>
-          <w:sz w:val="24"/>
-          <w:szCs w:val="24"/>
-          <w:lang w:val="en-001"/>
-        </w:rPr>
-        <w:t xml:space="preserve"> Para </w:t>
-      </w:r>
-      <w:r>
-        <w:rPr>
-          <w:rFonts w:ascii="Times New Roman" w:hAnsi="Times New Roman" w:cs="Times New Roman"/>
-          <w:sz w:val="24"/>
-          <w:szCs w:val="24"/>
-        </w:rPr>
-        <w:t>simular un cambio de día, cierre el programa y ejecútelo de nuevo e inserte una nueva fecha en este panel.</w:t>
-      </w:r>
-    </w:p>
-    <w:p>
-      <w:pPr>
-        <w:spacing w:line="276" w:lineRule="auto"/>
-        <w:rPr>
-          <w:rFonts w:ascii="Times New Roman" w:hAnsi="Times New Roman" w:cs="Times New Roman"/>
-          <w:sz w:val="24"/>
-          <w:szCs w:val="24"/>
-        </w:rPr>
-      </w:pPr>
-      <w:r>
-        <w:rPr>
-          <w:rFonts w:ascii="Times New Roman" w:hAnsi="Times New Roman" w:cs="Times New Roman"/>
-          <w:sz w:val="24"/>
-          <w:szCs w:val="24"/>
-        </w:rPr>
-        <w:t>Luego de elegir un día, se despliega el</w:t>
-      </w:r>
-      <w:r>
-        <w:rPr>
-          <w:rFonts w:ascii="Times New Roman" w:hAnsi="Times New Roman" w:cs="Times New Roman"/>
-          <w:sz w:val="24"/>
-          <w:szCs w:val="24"/>
-          <w:lang w:val="en-001"/>
-        </w:rPr>
-        <w:t xml:space="preserve"> </w:t>
-      </w:r>
-      <w:proofErr w:type="gramStart"/>
-      <w:r>
-        <w:rPr>
-          <w:rFonts w:ascii="Times New Roman" w:hAnsi="Times New Roman" w:cs="Times New Roman"/>
-          <w:sz w:val="24"/>
-          <w:szCs w:val="24"/>
-          <w:lang w:val="en-001"/>
-        </w:rPr>
-        <w:t>frame</w:t>
-      </w:r>
       <w:proofErr w:type="gramEnd"/>
       <w:r>
         <w:rPr>
           <w:rFonts w:ascii="Times New Roman" w:hAnsi="Times New Roman" w:cs="Times New Roman"/>
           <w:sz w:val="24"/>
           <w:szCs w:val="24"/>
-          <w:lang w:val="en-001"/>
-        </w:rPr>
-        <w:t xml:space="preserve"> de </w:t>
-      </w:r>
-      <w:proofErr w:type="spellStart"/>
-      <w:r>
-        <w:rPr>
-          <w:rFonts w:ascii="Times New Roman" w:hAnsi="Times New Roman" w:cs="Times New Roman"/>
-          <w:sz w:val="24"/>
-          <w:szCs w:val="24"/>
-          <w:lang w:val="en-001"/>
-        </w:rPr>
-        <w:t>autenticac</w:t>
-      </w:r>
-      <w:r>
-        <w:rPr>
-          <w:rFonts w:ascii="Times New Roman" w:hAnsi="Times New Roman" w:cs="Times New Roman"/>
-          <w:sz w:val="24"/>
-          <w:szCs w:val="24"/>
-        </w:rPr>
-        <w:t>ión</w:t>
-      </w:r>
-      <w:proofErr w:type="spellEnd"/>
-      <w:r>
-        <w:rPr>
-          <w:rFonts w:ascii="Times New Roman" w:hAnsi="Times New Roman" w:cs="Times New Roman"/>
-          <w:sz w:val="24"/>
-          <w:szCs w:val="24"/>
-        </w:rPr>
-        <w:t xml:space="preserve"> en donde se puede iniciar sesión como administrador o como empleado.</w:t>
+        </w:rPr>
+        <w:t xml:space="preserve"> de autenticación en donde se puede iniciar sesión como administrador o como empleado.</w:t>
       </w:r>
     </w:p>
     <w:p>
@@ -1338,23 +1220,7 @@
           <w:sz w:val="24"/>
           <w:szCs w:val="24"/>
         </w:rPr>
-        <w:t xml:space="preserve"> </w:t>
-      </w:r>
-      <w:r>
-        <w:rPr>
-          <w:rFonts w:ascii="Times New Roman" w:hAnsi="Times New Roman" w:cs="Times New Roman"/>
-          <w:sz w:val="24"/>
-          <w:szCs w:val="24"/>
-        </w:rPr>
-        <w:t>(E uno)</w:t>
-      </w:r>
-      <w:r>
-        <w:rPr>
-          <w:rFonts w:ascii="Times New Roman" w:hAnsi="Times New Roman" w:cs="Times New Roman"/>
-          <w:sz w:val="24"/>
-          <w:szCs w:val="24"/>
-        </w:rPr>
-        <w:t>.</w:t>
+        <w:t xml:space="preserve"> (E uno).</w:t>
       </w:r>
     </w:p>
     <w:p>
@@ -1375,65 +1241,14 @@
         </w:rPr>
         <w:t xml:space="preserve">En </w:t>
       </w:r>
-      <w:proofErr w:type="spellStart"/>
-      <w:r>
-        <w:rPr>
-          <w:rFonts w:ascii="Times New Roman" w:hAnsi="Times New Roman" w:cs="Times New Roman"/>
-          <w:sz w:val="24"/>
-          <w:szCs w:val="24"/>
-          <w:lang w:val="en-001"/>
-        </w:rPr>
-        <w:t>caso</w:t>
-      </w:r>
-      <w:proofErr w:type="spellEnd"/>
-      <w:r>
-        <w:rPr>
-          <w:rFonts w:ascii="Times New Roman" w:hAnsi="Times New Roman" w:cs="Times New Roman"/>
-          <w:sz w:val="24"/>
-          <w:szCs w:val="24"/>
-          <w:lang w:val="en-001"/>
-        </w:rPr>
-        <w:t xml:space="preserve"> de </w:t>
-      </w:r>
-      <w:proofErr w:type="spellStart"/>
-      <w:r>
-        <w:rPr>
-          <w:rFonts w:ascii="Times New Roman" w:hAnsi="Times New Roman" w:cs="Times New Roman"/>
-          <w:sz w:val="24"/>
-          <w:szCs w:val="24"/>
-          <w:lang w:val="en-001"/>
-        </w:rPr>
-        <w:t>fallar</w:t>
-      </w:r>
-      <w:proofErr w:type="spellEnd"/>
-      <w:r>
-        <w:rPr>
-          <w:rFonts w:ascii="Times New Roman" w:hAnsi="Times New Roman" w:cs="Times New Roman"/>
-          <w:sz w:val="24"/>
-          <w:szCs w:val="24"/>
-          <w:lang w:val="en-001"/>
-        </w:rPr>
-        <w:t xml:space="preserve"> la </w:t>
-      </w:r>
-      <w:proofErr w:type="spellStart"/>
-      <w:r>
-        <w:rPr>
-          <w:rFonts w:ascii="Times New Roman" w:hAnsi="Times New Roman" w:cs="Times New Roman"/>
-          <w:sz w:val="24"/>
-          <w:szCs w:val="24"/>
-          <w:lang w:val="en-001"/>
-        </w:rPr>
-        <w:t>autenticac</w:t>
-      </w:r>
-      <w:r>
-        <w:rPr>
-          <w:rFonts w:ascii="Times New Roman" w:hAnsi="Times New Roman" w:cs="Times New Roman"/>
-          <w:sz w:val="24"/>
-          <w:szCs w:val="24"/>
-        </w:rPr>
-        <w:t>ión</w:t>
-      </w:r>
-      <w:proofErr w:type="spellEnd"/>
+      <w:r>
+        <w:rPr>
+          <w:rFonts w:ascii="Times New Roman" w:hAnsi="Times New Roman" w:cs="Times New Roman"/>
+          <w:sz w:val="24"/>
+          <w:szCs w:val="24"/>
+        </w:rPr>
+        <w:t>caso de fallar la autenticación</w:t>
+      </w:r>
       <w:r>
         <w:rPr>
           <w:rFonts w:ascii="Times New Roman" w:hAnsi="Times New Roman" w:cs="Times New Roman"/>
@@ -1699,16 +1514,14 @@
         </w:rPr>
         <w:t xml:space="preserve">Como en todos los </w:t>
       </w:r>
-      <w:proofErr w:type="spellStart"/>
-      <w:r>
-        <w:rPr>
-          <w:rFonts w:ascii="Times New Roman" w:hAnsi="Times New Roman" w:cs="Times New Roman"/>
-          <w:sz w:val="24"/>
-          <w:szCs w:val="24"/>
-        </w:rPr>
-        <w:t>páneles</w:t>
-      </w:r>
-      <w:proofErr w:type="spellEnd"/>
+      <w:r>
+        <w:rPr>
+          <w:rFonts w:ascii="Times New Roman" w:hAnsi="Times New Roman" w:cs="Times New Roman"/>
+          <w:sz w:val="24"/>
+          <w:szCs w:val="24"/>
+        </w:rPr>
+        <w:t>paneles</w:t>
+      </w:r>
       <w:r>
         <w:rPr>
           <w:rFonts w:ascii="Times New Roman" w:hAnsi="Times New Roman" w:cs="Times New Roman"/>
@@ -1872,16 +1685,14 @@
         </w:rPr>
         <w:t xml:space="preserve">En caso de ser un administrador, podrá ver 3 botones en la parte inferior. Si hay una tarifa seleccionada podrá borrarla usando el botón “Borrar Tarifa”. Si presiona “Crear Tarifa” se desplegará una ventana dónde debe ingresar los datos de la tarifa que desea crear (puede ingresar un solo día o un rango de fechas). En el botón “Faltantes” se muestran todas las tarifas que faltan crear en los próximos 365 días. Desde allí mismo puede seleccionar uno o varios días en la tabla y a la derecha digitar los datos de la tarifa que desea crear para los días seleccionados. Para </w:t>
       </w:r>
-      <w:proofErr w:type="spellStart"/>
-      <w:r>
-        <w:rPr>
-          <w:rFonts w:ascii="Times New Roman" w:hAnsi="Times New Roman" w:cs="Times New Roman"/>
-          <w:sz w:val="24"/>
-          <w:szCs w:val="24"/>
-        </w:rPr>
-        <w:t>sobreescribir</w:t>
-      </w:r>
-      <w:proofErr w:type="spellEnd"/>
+      <w:r>
+        <w:rPr>
+          <w:rFonts w:ascii="Times New Roman" w:hAnsi="Times New Roman" w:cs="Times New Roman"/>
+          <w:sz w:val="24"/>
+          <w:szCs w:val="24"/>
+        </w:rPr>
+        <w:t>sobrescribir</w:t>
+      </w:r>
       <w:r>
         <w:rPr>
           <w:rFonts w:ascii="Times New Roman" w:hAnsi="Times New Roman" w:cs="Times New Roman"/>
@@ -1890,16 +1701,14 @@
         </w:rPr>
         <w:t xml:space="preserve"> una tarifa puede usar el botón crear tarifa. Al crear tarifas si el precio es menor al existente se editará el precio antiguo por el más barato, pero si el nuevo precio es mayor al antiguo se preguntará si desea dejar el precio antiguo o </w:t>
       </w:r>
-      <w:proofErr w:type="spellStart"/>
-      <w:r>
-        <w:rPr>
-          <w:rFonts w:ascii="Times New Roman" w:hAnsi="Times New Roman" w:cs="Times New Roman"/>
-          <w:sz w:val="24"/>
-          <w:szCs w:val="24"/>
-        </w:rPr>
-        <w:t>sobreescribirlo</w:t>
-      </w:r>
-      <w:proofErr w:type="spellEnd"/>
+      <w:r>
+        <w:rPr>
+          <w:rFonts w:ascii="Times New Roman" w:hAnsi="Times New Roman" w:cs="Times New Roman"/>
+          <w:sz w:val="24"/>
+          <w:szCs w:val="24"/>
+        </w:rPr>
+        <w:t>sobrescribirlo</w:t>
+      </w:r>
       <w:r>
         <w:rPr>
           <w:rFonts w:ascii="Times New Roman" w:hAnsi="Times New Roman" w:cs="Times New Roman"/>
@@ -2448,7 +2257,14 @@
         </w:rPr>
         <w:t>d</w:t>
       </w:r>
-      <w:proofErr w:type="spellStart"/>
+      <w:r>
+        <w:rPr>
+          <w:rFonts w:ascii="Times New Roman" w:hAnsi="Times New Roman" w:cs="Times New Roman"/>
+          <w:sz w:val="24"/>
+          <w:szCs w:val="24"/>
+        </w:rPr>
+        <w:t>espliega</w:t>
+      </w:r>
       <w:r>
         <w:rPr>
           <w:rFonts w:ascii="Times New Roman" w:hAnsi="Times New Roman" w:cs="Times New Roman"/>
@@ -2456,9 +2272,16 @@
           <w:szCs w:val="24"/>
           <w:lang w:val="en-001"/>
         </w:rPr>
-        <w:t>espliega</w:t>
-      </w:r>
-      <w:proofErr w:type="spellEnd"/>
+        <w:t xml:space="preserve"> </w:t>
+      </w:r>
+      <w:r>
+        <w:rPr>
+          <w:rFonts w:ascii="Times New Roman" w:hAnsi="Times New Roman" w:cs="Times New Roman"/>
+          <w:sz w:val="24"/>
+          <w:szCs w:val="24"/>
+        </w:rPr>
+        <w:t>una</w:t>
+      </w:r>
       <w:r>
         <w:rPr>
           <w:rFonts w:ascii="Times New Roman" w:hAnsi="Times New Roman" w:cs="Times New Roman"/>
@@ -2468,33 +2291,11 @@
         </w:rPr>
         <w:t xml:space="preserve"> </w:t>
       </w:r>
-      <w:proofErr w:type="spellStart"/>
-      <w:r>
-        <w:rPr>
-          <w:rFonts w:ascii="Times New Roman" w:hAnsi="Times New Roman" w:cs="Times New Roman"/>
-          <w:sz w:val="24"/>
-          <w:szCs w:val="24"/>
-          <w:lang w:val="en-001"/>
-        </w:rPr>
-        <w:t>una</w:t>
-      </w:r>
-      <w:proofErr w:type="spellEnd"/>
-      <w:r>
-        <w:rPr>
-          <w:rFonts w:ascii="Times New Roman" w:hAnsi="Times New Roman" w:cs="Times New Roman"/>
-          <w:sz w:val="24"/>
-          <w:szCs w:val="24"/>
-          <w:lang w:val="en-001"/>
-        </w:rPr>
-        <w:t xml:space="preserve"> </w:t>
-      </w:r>
-      <w:proofErr w:type="spellStart"/>
-      <w:r>
-        <w:rPr>
-          <w:rFonts w:ascii="Times New Roman" w:hAnsi="Times New Roman" w:cs="Times New Roman"/>
-          <w:sz w:val="24"/>
-          <w:szCs w:val="24"/>
-          <w:lang w:val="en-001"/>
+      <w:r>
+        <w:rPr>
+          <w:rFonts w:ascii="Times New Roman" w:hAnsi="Times New Roman" w:cs="Times New Roman"/>
+          <w:sz w:val="24"/>
+          <w:szCs w:val="24"/>
         </w:rPr>
         <w:t>v</w:t>
       </w:r>
@@ -2503,11 +2304,9 @@
           <w:rFonts w:ascii="Times New Roman" w:hAnsi="Times New Roman" w:cs="Times New Roman"/>
           <w:sz w:val="24"/>
           <w:szCs w:val="24"/>
-          <w:lang w:val="en-001"/>
         </w:rPr>
         <w:t>entana</w:t>
       </w:r>
-      <w:proofErr w:type="spellEnd"/>
       <w:r>
         <w:rPr>
           <w:rFonts w:ascii="Times New Roman" w:hAnsi="Times New Roman" w:cs="Times New Roman"/>
@@ -3313,6 +3112,22 @@
         </w:rPr>
         <w:t xml:space="preserve">La tabla de ocupación anual muestra la cantidad de ocupaciones de cada mes. La cantidad de ocupaciones de cada mes se calcula de la siguiente manera: por cada habitación se suma +1 por cada día que fue reservada. Por ejemplo, si existen </w:t>
       </w:r>
+      <w:r>
+        <w:rPr>
+          <w:rFonts w:ascii="Times New Roman" w:hAnsi="Times New Roman" w:cs="Times New Roman"/>
+          <w:sz w:val="24"/>
+          <w:szCs w:val="24"/>
+        </w:rPr>
+        <w:t>las habitaciones</w:t>
+      </w:r>
+      <w:r>
+        <w:rPr>
+          <w:rFonts w:ascii="Times New Roman" w:hAnsi="Times New Roman" w:cs="Times New Roman"/>
+          <w:sz w:val="24"/>
+          <w:szCs w:val="24"/>
+        </w:rPr>
+        <w:t xml:space="preserve"> 101, 102 y 201, y la 101 fue reservada por 5 días de </w:t>
+      </w:r>
       <w:proofErr w:type="gramStart"/>
       <w:r>
         <w:rPr>
@@ -3320,7 +3135,7 @@
           <w:sz w:val="24"/>
           <w:szCs w:val="24"/>
         </w:rPr>
-        <w:t>las habitación</w:t>
+        <w:t>Junio</w:t>
       </w:r>
       <w:proofErr w:type="gramEnd"/>
       <w:r>
@@ -3329,7 +3144,7 @@
           <w:sz w:val="24"/>
           <w:szCs w:val="24"/>
         </w:rPr>
-        <w:t xml:space="preserve"> 101, 102 y 201, y la 101 fue reservada por 5 días de Junio, la 201 fue reservada por 20 días de Junio y la 102 fue reservada por 1 día de Octubre, entonces la tabla mostrará 25 en Junio y 1 en Octubre.</w:t>
+        <w:t>, la 201 fue reservada por 20 días de Junio y la 102 fue reservada por 1 día de Octubre, entonces la tabla mostrará 25 en Junio y 1 en Octubre.</w:t>
       </w:r>
     </w:p>
     <w:p>
@@ -3539,16 +3354,14 @@
         </w:rPr>
         <w:t xml:space="preserve">-In el 17 de </w:t>
       </w:r>
-      <w:proofErr w:type="gramStart"/>
-      <w:r>
-        <w:rPr>
-          <w:rFonts w:ascii="Times New Roman" w:hAnsi="Times New Roman" w:cs="Times New Roman"/>
-          <w:sz w:val="24"/>
-          <w:szCs w:val="24"/>
-        </w:rPr>
-        <w:t>Octubre</w:t>
-      </w:r>
-      <w:proofErr w:type="gramEnd"/>
+      <w:r>
+        <w:rPr>
+          <w:rFonts w:ascii="Times New Roman" w:hAnsi="Times New Roman" w:cs="Times New Roman"/>
+          <w:sz w:val="24"/>
+          <w:szCs w:val="24"/>
+        </w:rPr>
+        <w:t>octubre</w:t>
+      </w:r>
       <w:r>
         <w:rPr>
           <w:rFonts w:ascii="Times New Roman" w:hAnsi="Times New Roman" w:cs="Times New Roman"/>
@@ -3557,16 +3370,14 @@
         </w:rPr>
         <w:t xml:space="preserve">. Si el día ficticio está antes o después del 17 de </w:t>
       </w:r>
-      <w:proofErr w:type="gramStart"/>
-      <w:r>
-        <w:rPr>
-          <w:rFonts w:ascii="Times New Roman" w:hAnsi="Times New Roman" w:cs="Times New Roman"/>
-          <w:sz w:val="24"/>
-          <w:szCs w:val="24"/>
-        </w:rPr>
-        <w:t>Octubre</w:t>
-      </w:r>
-      <w:proofErr w:type="gramEnd"/>
+      <w:r>
+        <w:rPr>
+          <w:rFonts w:ascii="Times New Roman" w:hAnsi="Times New Roman" w:cs="Times New Roman"/>
+          <w:sz w:val="24"/>
+          <w:szCs w:val="24"/>
+        </w:rPr>
+        <w:t>octubre</w:t>
+      </w:r>
       <w:r>
         <w:rPr>
           <w:rFonts w:ascii="Times New Roman" w:hAnsi="Times New Roman" w:cs="Times New Roman"/>
@@ -3709,16 +3520,7 @@
           <w:sz w:val="24"/>
           <w:szCs w:val="24"/>
         </w:rPr>
-        <w:t xml:space="preserve">Al realizar </w:t>
-      </w:r>
-      <w:proofErr w:type="gramStart"/>
-      <w:r>
-        <w:rPr>
-          <w:rFonts w:ascii="Times New Roman" w:hAnsi="Times New Roman" w:cs="Times New Roman"/>
-          <w:sz w:val="24"/>
-          <w:szCs w:val="24"/>
-        </w:rPr>
-        <w:t xml:space="preserve">el </w:t>
+        <w:t xml:space="preserve">Al realizar el </w:t>
       </w:r>
       <w:proofErr w:type="spellStart"/>
       <w:r>
@@ -3730,7 +3532,6 @@
         <w:t>Check-Out</w:t>
       </w:r>
       <w:proofErr w:type="spellEnd"/>
-      <w:proofErr w:type="gramEnd"/>
       <w:r>
         <w:rPr>
           <w:rFonts w:ascii="Times New Roman" w:hAnsi="Times New Roman" w:cs="Times New Roman"/>

</xml_diff>

<commit_message>
Facilitacion de pruebas de pagos
</commit_message>
<xml_diff>
--- a/Proyecto 2/Entrega 2/Documentacion/Guia de uso.docx
+++ b/Proyecto 2/Entrega 2/Documentacion/Guia de uso.docx
@@ -45,7 +45,7 @@
         </w:rPr>
         <w:fldChar w:fldCharType="separate"/>
       </w:r>
-      <w:hyperlink w:anchor="_Toc136745394" w:history="1">
+      <w:hyperlink w:anchor="_Toc136822010" w:history="1">
         <w:r>
           <w:rPr>
             <w:rStyle w:val="Hyperlink"/>
@@ -75,7 +75,7 @@
             <w:noProof/>
             <w:webHidden/>
           </w:rPr>
-          <w:instrText xml:space="preserve"> PAGEREF _Toc136745394 \h </w:instrText>
+          <w:instrText xml:space="preserve"> PAGEREF _Toc136822010 \h </w:instrText>
         </w:r>
         <w:r>
           <w:rPr>
@@ -118,7 +118,7 @@
           <w:lang w:eastAsia="es-CO"/>
         </w:rPr>
       </w:pPr>
-      <w:hyperlink w:anchor="_Toc136745395" w:history="1">
+      <w:hyperlink w:anchor="_Toc136822011" w:history="1">
         <w:r>
           <w:rPr>
             <w:rStyle w:val="Hyperlink"/>
@@ -148,7 +148,7 @@
             <w:noProof/>
             <w:webHidden/>
           </w:rPr>
-          <w:instrText xml:space="preserve"> PAGEREF _Toc136745395 \h </w:instrText>
+          <w:instrText xml:space="preserve"> PAGEREF _Toc136822011 \h </w:instrText>
         </w:r>
         <w:r>
           <w:rPr>
@@ -169,6 +169,444 @@
             <w:webHidden/>
           </w:rPr>
           <w:t>1</w:t>
+        </w:r>
+        <w:r>
+          <w:rPr>
+            <w:noProof/>
+            <w:webHidden/>
+          </w:rPr>
+          <w:fldChar w:fldCharType="end"/>
+        </w:r>
+      </w:hyperlink>
+    </w:p>
+    <w:p>
+      <w:pPr>
+        <w:pStyle w:val="TOC1"/>
+        <w:tabs>
+          <w:tab w:val="right" w:leader="dot" w:pos="8828"/>
+        </w:tabs>
+        <w:rPr>
+          <w:rFonts w:eastAsiaTheme="minorEastAsia"/>
+          <w:noProof/>
+          <w:lang w:eastAsia="es-CO"/>
+        </w:rPr>
+      </w:pPr>
+      <w:hyperlink w:anchor="_Toc136822012" w:history="1">
+        <w:r>
+          <w:rPr>
+            <w:rStyle w:val="Hyperlink"/>
+            <w:rFonts w:ascii="Times New Roman" w:hAnsi="Times New Roman" w:cs="Times New Roman"/>
+            <w:b/>
+            <w:bCs/>
+            <w:noProof/>
+          </w:rPr>
+          <w:t>Menú principal</w:t>
+        </w:r>
+        <w:r>
+          <w:rPr>
+            <w:noProof/>
+            <w:webHidden/>
+          </w:rPr>
+          <w:tab/>
+        </w:r>
+        <w:r>
+          <w:rPr>
+            <w:noProof/>
+            <w:webHidden/>
+          </w:rPr>
+          <w:fldChar w:fldCharType="begin"/>
+        </w:r>
+        <w:r>
+          <w:rPr>
+            <w:noProof/>
+            <w:webHidden/>
+          </w:rPr>
+          <w:instrText xml:space="preserve"> PAGEREF _Toc136822012 \h </w:instrText>
+        </w:r>
+        <w:r>
+          <w:rPr>
+            <w:noProof/>
+            <w:webHidden/>
+          </w:rPr>
+        </w:r>
+        <w:r>
+          <w:rPr>
+            <w:noProof/>
+            <w:webHidden/>
+          </w:rPr>
+          <w:fldChar w:fldCharType="separate"/>
+        </w:r>
+        <w:r>
+          <w:rPr>
+            <w:noProof/>
+            <w:webHidden/>
+          </w:rPr>
+          <w:t>1</w:t>
+        </w:r>
+        <w:r>
+          <w:rPr>
+            <w:noProof/>
+            <w:webHidden/>
+          </w:rPr>
+          <w:fldChar w:fldCharType="end"/>
+        </w:r>
+      </w:hyperlink>
+    </w:p>
+    <w:p>
+      <w:pPr>
+        <w:pStyle w:val="TOC1"/>
+        <w:tabs>
+          <w:tab w:val="right" w:leader="dot" w:pos="8828"/>
+        </w:tabs>
+        <w:rPr>
+          <w:rFonts w:eastAsiaTheme="minorEastAsia"/>
+          <w:noProof/>
+          <w:lang w:eastAsia="es-CO"/>
+        </w:rPr>
+      </w:pPr>
+      <w:hyperlink w:anchor="_Toc136822013" w:history="1">
+        <w:r>
+          <w:rPr>
+            <w:rStyle w:val="Hyperlink"/>
+            <w:rFonts w:ascii="Times New Roman" w:hAnsi="Times New Roman" w:cs="Times New Roman"/>
+            <w:b/>
+            <w:bCs/>
+            <w:noProof/>
+          </w:rPr>
+          <w:t>Administrar usuarios</w:t>
+        </w:r>
+        <w:r>
+          <w:rPr>
+            <w:noProof/>
+            <w:webHidden/>
+          </w:rPr>
+          <w:tab/>
+        </w:r>
+        <w:r>
+          <w:rPr>
+            <w:noProof/>
+            <w:webHidden/>
+          </w:rPr>
+          <w:fldChar w:fldCharType="begin"/>
+        </w:r>
+        <w:r>
+          <w:rPr>
+            <w:noProof/>
+            <w:webHidden/>
+          </w:rPr>
+          <w:instrText xml:space="preserve"> PAGEREF _Toc136822013 \h </w:instrText>
+        </w:r>
+        <w:r>
+          <w:rPr>
+            <w:noProof/>
+            <w:webHidden/>
+          </w:rPr>
+        </w:r>
+        <w:r>
+          <w:rPr>
+            <w:noProof/>
+            <w:webHidden/>
+          </w:rPr>
+          <w:fldChar w:fldCharType="separate"/>
+        </w:r>
+        <w:r>
+          <w:rPr>
+            <w:noProof/>
+            <w:webHidden/>
+          </w:rPr>
+          <w:t>2</w:t>
+        </w:r>
+        <w:r>
+          <w:rPr>
+            <w:noProof/>
+            <w:webHidden/>
+          </w:rPr>
+          <w:fldChar w:fldCharType="end"/>
+        </w:r>
+      </w:hyperlink>
+    </w:p>
+    <w:p>
+      <w:pPr>
+        <w:pStyle w:val="TOC1"/>
+        <w:tabs>
+          <w:tab w:val="right" w:leader="dot" w:pos="8828"/>
+        </w:tabs>
+        <w:rPr>
+          <w:rFonts w:eastAsiaTheme="minorEastAsia"/>
+          <w:noProof/>
+          <w:lang w:eastAsia="es-CO"/>
+        </w:rPr>
+      </w:pPr>
+      <w:hyperlink w:anchor="_Toc136822014" w:history="1">
+        <w:r>
+          <w:rPr>
+            <w:rStyle w:val="Hyperlink"/>
+            <w:rFonts w:ascii="Times New Roman" w:hAnsi="Times New Roman" w:cs="Times New Roman"/>
+            <w:b/>
+            <w:bCs/>
+            <w:noProof/>
+          </w:rPr>
+          <w:t>Tarifas</w:t>
+        </w:r>
+        <w:r>
+          <w:rPr>
+            <w:noProof/>
+            <w:webHidden/>
+          </w:rPr>
+          <w:tab/>
+        </w:r>
+        <w:r>
+          <w:rPr>
+            <w:noProof/>
+            <w:webHidden/>
+          </w:rPr>
+          <w:fldChar w:fldCharType="begin"/>
+        </w:r>
+        <w:r>
+          <w:rPr>
+            <w:noProof/>
+            <w:webHidden/>
+          </w:rPr>
+          <w:instrText xml:space="preserve"> PAGEREF _Toc136822014 \h </w:instrText>
+        </w:r>
+        <w:r>
+          <w:rPr>
+            <w:noProof/>
+            <w:webHidden/>
+          </w:rPr>
+        </w:r>
+        <w:r>
+          <w:rPr>
+            <w:noProof/>
+            <w:webHidden/>
+          </w:rPr>
+          <w:fldChar w:fldCharType="separate"/>
+        </w:r>
+        <w:r>
+          <w:rPr>
+            <w:noProof/>
+            <w:webHidden/>
+          </w:rPr>
+          <w:t>2</w:t>
+        </w:r>
+        <w:r>
+          <w:rPr>
+            <w:noProof/>
+            <w:webHidden/>
+          </w:rPr>
+          <w:fldChar w:fldCharType="end"/>
+        </w:r>
+      </w:hyperlink>
+    </w:p>
+    <w:p>
+      <w:pPr>
+        <w:pStyle w:val="TOC1"/>
+        <w:tabs>
+          <w:tab w:val="right" w:leader="dot" w:pos="8828"/>
+        </w:tabs>
+        <w:rPr>
+          <w:rFonts w:eastAsiaTheme="minorEastAsia"/>
+          <w:noProof/>
+          <w:lang w:eastAsia="es-CO"/>
+        </w:rPr>
+      </w:pPr>
+      <w:hyperlink w:anchor="_Toc136822015" w:history="1">
+        <w:r>
+          <w:rPr>
+            <w:rStyle w:val="Hyperlink"/>
+            <w:rFonts w:ascii="Times New Roman" w:hAnsi="Times New Roman" w:cs="Times New Roman"/>
+            <w:b/>
+            <w:bCs/>
+            <w:noProof/>
+          </w:rPr>
+          <w:t>Servicios</w:t>
+        </w:r>
+        <w:r>
+          <w:rPr>
+            <w:noProof/>
+            <w:webHidden/>
+          </w:rPr>
+          <w:tab/>
+        </w:r>
+        <w:r>
+          <w:rPr>
+            <w:noProof/>
+            <w:webHidden/>
+          </w:rPr>
+          <w:fldChar w:fldCharType="begin"/>
+        </w:r>
+        <w:r>
+          <w:rPr>
+            <w:noProof/>
+            <w:webHidden/>
+          </w:rPr>
+          <w:instrText xml:space="preserve"> PAGEREF _Toc136822015 \h </w:instrText>
+        </w:r>
+        <w:r>
+          <w:rPr>
+            <w:noProof/>
+            <w:webHidden/>
+          </w:rPr>
+        </w:r>
+        <w:r>
+          <w:rPr>
+            <w:noProof/>
+            <w:webHidden/>
+          </w:rPr>
+          <w:fldChar w:fldCharType="separate"/>
+        </w:r>
+        <w:r>
+          <w:rPr>
+            <w:noProof/>
+            <w:webHidden/>
+          </w:rPr>
+          <w:t>3</w:t>
+        </w:r>
+        <w:r>
+          <w:rPr>
+            <w:noProof/>
+            <w:webHidden/>
+          </w:rPr>
+          <w:fldChar w:fldCharType="end"/>
+        </w:r>
+      </w:hyperlink>
+    </w:p>
+    <w:p>
+      <w:pPr>
+        <w:pStyle w:val="TOC1"/>
+        <w:tabs>
+          <w:tab w:val="right" w:leader="dot" w:pos="8828"/>
+        </w:tabs>
+        <w:rPr>
+          <w:rFonts w:eastAsiaTheme="minorEastAsia"/>
+          <w:noProof/>
+          <w:lang w:eastAsia="es-CO"/>
+        </w:rPr>
+      </w:pPr>
+      <w:hyperlink w:anchor="_Toc136822016" w:history="1">
+        <w:r>
+          <w:rPr>
+            <w:rStyle w:val="Hyperlink"/>
+            <w:rFonts w:ascii="Times New Roman" w:hAnsi="Times New Roman" w:cs="Times New Roman"/>
+            <w:b/>
+            <w:bCs/>
+            <w:noProof/>
+          </w:rPr>
+          <w:t>Habitaciones</w:t>
+        </w:r>
+        <w:r>
+          <w:rPr>
+            <w:noProof/>
+            <w:webHidden/>
+          </w:rPr>
+          <w:tab/>
+        </w:r>
+        <w:r>
+          <w:rPr>
+            <w:noProof/>
+            <w:webHidden/>
+          </w:rPr>
+          <w:fldChar w:fldCharType="begin"/>
+        </w:r>
+        <w:r>
+          <w:rPr>
+            <w:noProof/>
+            <w:webHidden/>
+          </w:rPr>
+          <w:instrText xml:space="preserve"> PAGEREF _Toc136822016 \h </w:instrText>
+        </w:r>
+        <w:r>
+          <w:rPr>
+            <w:noProof/>
+            <w:webHidden/>
+          </w:rPr>
+        </w:r>
+        <w:r>
+          <w:rPr>
+            <w:noProof/>
+            <w:webHidden/>
+          </w:rPr>
+          <w:fldChar w:fldCharType="separate"/>
+        </w:r>
+        <w:r>
+          <w:rPr>
+            <w:noProof/>
+            <w:webHidden/>
+          </w:rPr>
+          <w:t>3</w:t>
+        </w:r>
+        <w:r>
+          <w:rPr>
+            <w:noProof/>
+            <w:webHidden/>
+          </w:rPr>
+          <w:fldChar w:fldCharType="end"/>
+        </w:r>
+      </w:hyperlink>
+    </w:p>
+    <w:p>
+      <w:pPr>
+        <w:pStyle w:val="TOC1"/>
+        <w:tabs>
+          <w:tab w:val="right" w:leader="dot" w:pos="8828"/>
+        </w:tabs>
+        <w:rPr>
+          <w:rFonts w:eastAsiaTheme="minorEastAsia"/>
+          <w:noProof/>
+          <w:lang w:eastAsia="es-CO"/>
+        </w:rPr>
+      </w:pPr>
+      <w:hyperlink w:anchor="_Toc136822017" w:history="1">
+        <w:r>
+          <w:rPr>
+            <w:rStyle w:val="Hyperlink"/>
+            <w:rFonts w:ascii="Times New Roman" w:hAnsi="Times New Roman" w:cs="Times New Roman"/>
+            <w:b/>
+            <w:bCs/>
+            <w:noProof/>
+          </w:rPr>
+          <w:t>Restaurante</w:t>
+        </w:r>
+        <w:r>
+          <w:rPr>
+            <w:noProof/>
+            <w:webHidden/>
+          </w:rPr>
+          <w:tab/>
+        </w:r>
+        <w:r>
+          <w:rPr>
+            <w:noProof/>
+            <w:webHidden/>
+          </w:rPr>
+          <w:fldChar w:fldCharType="begin"/>
+        </w:r>
+        <w:r>
+          <w:rPr>
+            <w:noProof/>
+            <w:webHidden/>
+          </w:rPr>
+          <w:instrText xml:space="preserve"> PAGEREF _Toc136822017 \h </w:instrText>
+        </w:r>
+        <w:r>
+          <w:rPr>
+            <w:noProof/>
+            <w:webHidden/>
+          </w:rPr>
+        </w:r>
+        <w:r>
+          <w:rPr>
+            <w:noProof/>
+            <w:webHidden/>
+          </w:rPr>
+          <w:fldChar w:fldCharType="separate"/>
+        </w:r>
+        <w:r>
+          <w:rPr>
+            <w:noProof/>
+            <w:webHidden/>
+          </w:rPr>
+          <w:t>4</w:t>
         </w:r>
         <w:r>
           <w:rPr>
@@ -193,7 +631,7 @@
           <w:lang w:eastAsia="es-CO"/>
         </w:rPr>
       </w:pPr>
-      <w:hyperlink w:anchor="_Toc136745396" w:history="1">
+      <w:hyperlink w:anchor="_Toc136822018" w:history="1">
         <w:r>
           <w:rPr>
             <w:rStyle w:val="Hyperlink"/>
@@ -202,7 +640,7 @@
             <w:bCs/>
             <w:noProof/>
           </w:rPr>
-          <w:t>Menú principal</w:t>
+          <w:t>Reservas</w:t>
         </w:r>
         <w:r>
           <w:rPr>
@@ -229,7 +667,7 @@
             <w:noProof/>
             <w:webHidden/>
           </w:rPr>
-          <w:instrText xml:space="preserve"> PAGEREF _Toc136745396 \h </w:instrText>
+          <w:instrText xml:space="preserve"> PAGEREF _Toc136822018 \h </w:instrText>
         </w:r>
         <w:r>
           <w:rPr>
@@ -255,7 +693,7 @@
             <w:noProof/>
             <w:webHidden/>
           </w:rPr>
-          <w:t>1</w:t>
+          <w:t>4</w:t>
         </w:r>
         <w:r>
           <w:rPr>
@@ -282,7 +720,7 @@
           <w:lang w:eastAsia="es-CO"/>
         </w:rPr>
       </w:pPr>
-      <w:hyperlink w:anchor="_Toc136745397" w:history="1">
+      <w:hyperlink w:anchor="_Toc136822019" w:history="1">
         <w:r>
           <w:rPr>
             <w:rStyle w:val="Hyperlink"/>
@@ -291,7 +729,7 @@
             <w:bCs/>
             <w:noProof/>
           </w:rPr>
-          <w:t>Administrar usuarios</w:t>
+          <w:t>Interfaz de huéspedes</w:t>
         </w:r>
         <w:r>
           <w:rPr>
@@ -318,7 +756,7 @@
             <w:noProof/>
             <w:webHidden/>
           </w:rPr>
-          <w:instrText xml:space="preserve"> PAGEREF _Toc136745397 \h </w:instrText>
+          <w:instrText xml:space="preserve"> PAGEREF _Toc136822019 \h </w:instrText>
         </w:r>
         <w:r>
           <w:rPr>
@@ -344,7 +782,7 @@
             <w:noProof/>
             <w:webHidden/>
           </w:rPr>
-          <w:t>2</w:t>
+          <w:t>5</w:t>
         </w:r>
         <w:r>
           <w:rPr>
@@ -365,13 +803,11 @@
         </w:tabs>
         <w:rPr>
           <w:rFonts w:eastAsiaTheme="minorEastAsia"/>
-          <w:b/>
-          <w:bCs/>
           <w:noProof/>
           <w:lang w:eastAsia="es-CO"/>
         </w:rPr>
       </w:pPr>
-      <w:hyperlink w:anchor="_Toc136745398" w:history="1">
+      <w:hyperlink w:anchor="_Toc136822020" w:history="1">
         <w:r>
           <w:rPr>
             <w:rStyle w:val="Hyperlink"/>
@@ -380,12 +816,10 @@
             <w:bCs/>
             <w:noProof/>
           </w:rPr>
-          <w:t>Tarifas</w:t>
-        </w:r>
-        <w:r>
-          <w:rPr>
-            <w:b/>
-            <w:bCs/>
+          <w:t>Pagos</w:t>
+        </w:r>
+        <w:r>
+          <w:rPr>
             <w:noProof/>
             <w:webHidden/>
           </w:rPr>
@@ -393,8 +827,6 @@
         </w:r>
         <w:r>
           <w:rPr>
-            <w:b/>
-            <w:bCs/>
             <w:noProof/>
             <w:webHidden/>
           </w:rPr>
@@ -402,25 +834,19 @@
         </w:r>
         <w:r>
           <w:rPr>
-            <w:b/>
-            <w:bCs/>
-            <w:noProof/>
-            <w:webHidden/>
-          </w:rPr>
-          <w:instrText xml:space="preserve"> PAGEREF _Toc136745398 \h </w:instrText>
-        </w:r>
-        <w:r>
-          <w:rPr>
-            <w:b/>
-            <w:bCs/>
-            <w:noProof/>
-            <w:webHidden/>
-          </w:rPr>
-        </w:r>
-        <w:r>
-          <w:rPr>
-            <w:b/>
-            <w:bCs/>
+            <w:noProof/>
+            <w:webHidden/>
+          </w:rPr>
+          <w:instrText xml:space="preserve"> PAGEREF _Toc136822020 \h </w:instrText>
+        </w:r>
+        <w:r>
+          <w:rPr>
+            <w:noProof/>
+            <w:webHidden/>
+          </w:rPr>
+        </w:r>
+        <w:r>
+          <w:rPr>
             <w:noProof/>
             <w:webHidden/>
           </w:rPr>
@@ -428,17 +854,13 @@
         </w:r>
         <w:r>
           <w:rPr>
-            <w:b/>
-            <w:bCs/>
-            <w:noProof/>
-            <w:webHidden/>
-          </w:rPr>
-          <w:t>2</w:t>
-        </w:r>
-        <w:r>
-          <w:rPr>
-            <w:b/>
-            <w:bCs/>
+            <w:noProof/>
+            <w:webHidden/>
+          </w:rPr>
+          <w:t>5</w:t>
+        </w:r>
+        <w:r>
+          <w:rPr>
             <w:noProof/>
             <w:webHidden/>
           </w:rPr>
@@ -454,13 +876,11 @@
         </w:tabs>
         <w:rPr>
           <w:rFonts w:eastAsiaTheme="minorEastAsia"/>
-          <w:b/>
-          <w:bCs/>
           <w:noProof/>
           <w:lang w:eastAsia="es-CO"/>
         </w:rPr>
       </w:pPr>
-      <w:hyperlink w:anchor="_Toc136745399" w:history="1">
+      <w:hyperlink w:anchor="_Toc136822021" w:history="1">
         <w:r>
           <w:rPr>
             <w:rStyle w:val="Hyperlink"/>
@@ -469,12 +889,10 @@
             <w:bCs/>
             <w:noProof/>
           </w:rPr>
-          <w:t>Servicios</w:t>
-        </w:r>
-        <w:r>
-          <w:rPr>
-            <w:b/>
-            <w:bCs/>
+          <w:t>Dinamización de pasarelas</w:t>
+        </w:r>
+        <w:r>
+          <w:rPr>
             <w:noProof/>
             <w:webHidden/>
           </w:rPr>
@@ -482,8 +900,6 @@
         </w:r>
         <w:r>
           <w:rPr>
-            <w:b/>
-            <w:bCs/>
             <w:noProof/>
             <w:webHidden/>
           </w:rPr>
@@ -491,25 +907,19 @@
         </w:r>
         <w:r>
           <w:rPr>
-            <w:b/>
-            <w:bCs/>
-            <w:noProof/>
-            <w:webHidden/>
-          </w:rPr>
-          <w:instrText xml:space="preserve"> PAGEREF _Toc136745399 \h </w:instrText>
-        </w:r>
-        <w:r>
-          <w:rPr>
-            <w:b/>
-            <w:bCs/>
-            <w:noProof/>
-            <w:webHidden/>
-          </w:rPr>
-        </w:r>
-        <w:r>
-          <w:rPr>
-            <w:b/>
-            <w:bCs/>
+            <w:noProof/>
+            <w:webHidden/>
+          </w:rPr>
+          <w:instrText xml:space="preserve"> PAGEREF _Toc136822021 \h </w:instrText>
+        </w:r>
+        <w:r>
+          <w:rPr>
+            <w:noProof/>
+            <w:webHidden/>
+          </w:rPr>
+        </w:r>
+        <w:r>
+          <w:rPr>
             <w:noProof/>
             <w:webHidden/>
           </w:rPr>
@@ -517,17 +927,13 @@
         </w:r>
         <w:r>
           <w:rPr>
-            <w:b/>
-            <w:bCs/>
-            <w:noProof/>
-            <w:webHidden/>
-          </w:rPr>
-          <w:t>3</w:t>
-        </w:r>
-        <w:r>
-          <w:rPr>
-            <w:b/>
-            <w:bCs/>
+            <w:noProof/>
+            <w:webHidden/>
+          </w:rPr>
+          <w:t>6</w:t>
+        </w:r>
+        <w:r>
+          <w:rPr>
             <w:noProof/>
             <w:webHidden/>
           </w:rPr>
@@ -543,13 +949,11 @@
         </w:tabs>
         <w:rPr>
           <w:rFonts w:eastAsiaTheme="minorEastAsia"/>
-          <w:b/>
-          <w:bCs/>
           <w:noProof/>
           <w:lang w:eastAsia="es-CO"/>
         </w:rPr>
       </w:pPr>
-      <w:hyperlink w:anchor="_Toc136745400" w:history="1">
+      <w:hyperlink w:anchor="_Toc136822022" w:history="1">
         <w:r>
           <w:rPr>
             <w:rStyle w:val="Hyperlink"/>
@@ -558,12 +962,10 @@
             <w:bCs/>
             <w:noProof/>
           </w:rPr>
-          <w:t>Habitaciones</w:t>
-        </w:r>
-        <w:r>
-          <w:rPr>
-            <w:b/>
-            <w:bCs/>
+          <w:t>Anotaciones</w:t>
+        </w:r>
+        <w:r>
+          <w:rPr>
             <w:noProof/>
             <w:webHidden/>
           </w:rPr>
@@ -571,8 +973,6 @@
         </w:r>
         <w:r>
           <w:rPr>
-            <w:b/>
-            <w:bCs/>
             <w:noProof/>
             <w:webHidden/>
           </w:rPr>
@@ -580,25 +980,19 @@
         </w:r>
         <w:r>
           <w:rPr>
-            <w:b/>
-            <w:bCs/>
-            <w:noProof/>
-            <w:webHidden/>
-          </w:rPr>
-          <w:instrText xml:space="preserve"> PAGEREF _Toc136745400 \h </w:instrText>
-        </w:r>
-        <w:r>
-          <w:rPr>
-            <w:b/>
-            <w:bCs/>
-            <w:noProof/>
-            <w:webHidden/>
-          </w:rPr>
-        </w:r>
-        <w:r>
-          <w:rPr>
-            <w:b/>
-            <w:bCs/>
+            <w:noProof/>
+            <w:webHidden/>
+          </w:rPr>
+          <w:instrText xml:space="preserve"> PAGEREF _Toc136822022 \h </w:instrText>
+        </w:r>
+        <w:r>
+          <w:rPr>
+            <w:noProof/>
+            <w:webHidden/>
+          </w:rPr>
+        </w:r>
+        <w:r>
+          <w:rPr>
             <w:noProof/>
             <w:webHidden/>
           </w:rPr>
@@ -606,373 +1000,13 @@
         </w:r>
         <w:r>
           <w:rPr>
-            <w:b/>
-            <w:bCs/>
-            <w:noProof/>
-            <w:webHidden/>
-          </w:rPr>
-          <w:t>3</w:t>
-        </w:r>
-        <w:r>
-          <w:rPr>
-            <w:b/>
-            <w:bCs/>
-            <w:noProof/>
-            <w:webHidden/>
-          </w:rPr>
-          <w:fldChar w:fldCharType="end"/>
-        </w:r>
-      </w:hyperlink>
-    </w:p>
-    <w:p>
-      <w:pPr>
-        <w:pStyle w:val="TOC1"/>
-        <w:tabs>
-          <w:tab w:val="right" w:leader="dot" w:pos="8828"/>
-        </w:tabs>
-        <w:rPr>
-          <w:rFonts w:eastAsiaTheme="minorEastAsia"/>
-          <w:b/>
-          <w:bCs/>
-          <w:noProof/>
-          <w:lang w:eastAsia="es-CO"/>
-        </w:rPr>
-      </w:pPr>
-      <w:hyperlink w:anchor="_Toc136745401" w:history="1">
-        <w:r>
-          <w:rPr>
-            <w:rStyle w:val="Hyperlink"/>
-            <w:rFonts w:ascii="Times New Roman" w:hAnsi="Times New Roman" w:cs="Times New Roman"/>
-            <w:b/>
-            <w:bCs/>
-            <w:noProof/>
-          </w:rPr>
-          <w:t>Restaurante</w:t>
-        </w:r>
-        <w:r>
-          <w:rPr>
-            <w:b/>
-            <w:bCs/>
-            <w:noProof/>
-            <w:webHidden/>
-          </w:rPr>
-          <w:tab/>
-        </w:r>
-        <w:r>
-          <w:rPr>
-            <w:b/>
-            <w:bCs/>
-            <w:noProof/>
-            <w:webHidden/>
-          </w:rPr>
-          <w:fldChar w:fldCharType="begin"/>
-        </w:r>
-        <w:r>
-          <w:rPr>
-            <w:b/>
-            <w:bCs/>
-            <w:noProof/>
-            <w:webHidden/>
-          </w:rPr>
-          <w:instrText xml:space="preserve"> PAGEREF _Toc136745401 \h </w:instrText>
-        </w:r>
-        <w:r>
-          <w:rPr>
-            <w:b/>
-            <w:bCs/>
-            <w:noProof/>
-            <w:webHidden/>
-          </w:rPr>
-        </w:r>
-        <w:r>
-          <w:rPr>
-            <w:b/>
-            <w:bCs/>
-            <w:noProof/>
-            <w:webHidden/>
-          </w:rPr>
-          <w:fldChar w:fldCharType="separate"/>
-        </w:r>
-        <w:r>
-          <w:rPr>
-            <w:b/>
-            <w:bCs/>
-            <w:noProof/>
-            <w:webHidden/>
-          </w:rPr>
-          <w:t>4</w:t>
-        </w:r>
-        <w:r>
-          <w:rPr>
-            <w:b/>
-            <w:bCs/>
-            <w:noProof/>
-            <w:webHidden/>
-          </w:rPr>
-          <w:fldChar w:fldCharType="end"/>
-        </w:r>
-      </w:hyperlink>
-    </w:p>
-    <w:p>
-      <w:pPr>
-        <w:pStyle w:val="TOC1"/>
-        <w:tabs>
-          <w:tab w:val="right" w:leader="dot" w:pos="8828"/>
-        </w:tabs>
-        <w:rPr>
-          <w:rFonts w:eastAsiaTheme="minorEastAsia"/>
-          <w:b/>
-          <w:bCs/>
-          <w:noProof/>
-          <w:lang w:eastAsia="es-CO"/>
-        </w:rPr>
-      </w:pPr>
-      <w:hyperlink w:anchor="_Toc136745402" w:history="1">
-        <w:r>
-          <w:rPr>
-            <w:rStyle w:val="Hyperlink"/>
-            <w:rFonts w:ascii="Times New Roman" w:hAnsi="Times New Roman" w:cs="Times New Roman"/>
-            <w:b/>
-            <w:bCs/>
-            <w:noProof/>
-          </w:rPr>
-          <w:t>Reservas</w:t>
-        </w:r>
-        <w:r>
-          <w:rPr>
-            <w:b/>
-            <w:bCs/>
-            <w:noProof/>
-            <w:webHidden/>
-          </w:rPr>
-          <w:tab/>
-        </w:r>
-        <w:r>
-          <w:rPr>
-            <w:b/>
-            <w:bCs/>
-            <w:noProof/>
-            <w:webHidden/>
-          </w:rPr>
-          <w:fldChar w:fldCharType="begin"/>
-        </w:r>
-        <w:r>
-          <w:rPr>
-            <w:b/>
-            <w:bCs/>
-            <w:noProof/>
-            <w:webHidden/>
-          </w:rPr>
-          <w:instrText xml:space="preserve"> PAGEREF _Toc136745402 \h </w:instrText>
-        </w:r>
-        <w:r>
-          <w:rPr>
-            <w:b/>
-            <w:bCs/>
-            <w:noProof/>
-            <w:webHidden/>
-          </w:rPr>
-        </w:r>
-        <w:r>
-          <w:rPr>
-            <w:b/>
-            <w:bCs/>
-            <w:noProof/>
-            <w:webHidden/>
-          </w:rPr>
-          <w:fldChar w:fldCharType="separate"/>
-        </w:r>
-        <w:r>
-          <w:rPr>
-            <w:b/>
-            <w:bCs/>
-            <w:noProof/>
-            <w:webHidden/>
-          </w:rPr>
-          <w:t>4</w:t>
-        </w:r>
-        <w:r>
-          <w:rPr>
-            <w:b/>
-            <w:bCs/>
-            <w:noProof/>
-            <w:webHidden/>
-          </w:rPr>
-          <w:fldChar w:fldCharType="end"/>
-        </w:r>
-      </w:hyperlink>
-    </w:p>
-    <w:p>
-      <w:pPr>
-        <w:pStyle w:val="TOC1"/>
-        <w:tabs>
-          <w:tab w:val="right" w:leader="dot" w:pos="8828"/>
-        </w:tabs>
-        <w:rPr>
-          <w:rFonts w:eastAsiaTheme="minorEastAsia"/>
-          <w:b/>
-          <w:bCs/>
-          <w:noProof/>
-          <w:lang w:eastAsia="es-CO"/>
-        </w:rPr>
-      </w:pPr>
-      <w:hyperlink w:anchor="_Toc136745403" w:history="1">
-        <w:r>
-          <w:rPr>
-            <w:rStyle w:val="Hyperlink"/>
-            <w:rFonts w:ascii="Times New Roman" w:hAnsi="Times New Roman" w:cs="Times New Roman"/>
-            <w:b/>
-            <w:bCs/>
-            <w:noProof/>
-          </w:rPr>
-          <w:t>Interfaz de huéspedes</w:t>
-        </w:r>
-        <w:r>
-          <w:rPr>
-            <w:b/>
-            <w:bCs/>
-            <w:noProof/>
-            <w:webHidden/>
-          </w:rPr>
-          <w:tab/>
-        </w:r>
-        <w:r>
-          <w:rPr>
-            <w:b/>
-            <w:bCs/>
-            <w:noProof/>
-            <w:webHidden/>
-          </w:rPr>
-          <w:fldChar w:fldCharType="begin"/>
-        </w:r>
-        <w:r>
-          <w:rPr>
-            <w:b/>
-            <w:bCs/>
-            <w:noProof/>
-            <w:webHidden/>
-          </w:rPr>
-          <w:instrText xml:space="preserve"> PAGEREF _Toc136745403 \h </w:instrText>
-        </w:r>
-        <w:r>
-          <w:rPr>
-            <w:b/>
-            <w:bCs/>
-            <w:noProof/>
-            <w:webHidden/>
-          </w:rPr>
-        </w:r>
-        <w:r>
-          <w:rPr>
-            <w:b/>
-            <w:bCs/>
-            <w:noProof/>
-            <w:webHidden/>
-          </w:rPr>
-          <w:fldChar w:fldCharType="separate"/>
-        </w:r>
-        <w:r>
-          <w:rPr>
-            <w:b/>
-            <w:bCs/>
-            <w:noProof/>
-            <w:webHidden/>
-          </w:rPr>
-          <w:t>5</w:t>
-        </w:r>
-        <w:r>
-          <w:rPr>
-            <w:b/>
-            <w:bCs/>
-            <w:noProof/>
-            <w:webHidden/>
-          </w:rPr>
-          <w:fldChar w:fldCharType="end"/>
-        </w:r>
-      </w:hyperlink>
-    </w:p>
-    <w:p>
-      <w:pPr>
-        <w:pStyle w:val="TOC1"/>
-        <w:tabs>
-          <w:tab w:val="right" w:leader="dot" w:pos="8828"/>
-        </w:tabs>
-        <w:rPr>
-          <w:rFonts w:eastAsiaTheme="minorEastAsia"/>
-          <w:b/>
-          <w:bCs/>
-          <w:noProof/>
-          <w:lang w:eastAsia="es-CO"/>
-        </w:rPr>
-      </w:pPr>
-      <w:hyperlink w:anchor="_Toc136745404" w:history="1">
-        <w:r>
-          <w:rPr>
-            <w:rStyle w:val="Hyperlink"/>
-            <w:rFonts w:ascii="Times New Roman" w:hAnsi="Times New Roman" w:cs="Times New Roman"/>
-            <w:b/>
-            <w:bCs/>
-            <w:noProof/>
-          </w:rPr>
-          <w:t>Anotaciones</w:t>
-        </w:r>
-        <w:r>
-          <w:rPr>
-            <w:b/>
-            <w:bCs/>
-            <w:noProof/>
-            <w:webHidden/>
-          </w:rPr>
-          <w:tab/>
-        </w:r>
-        <w:r>
-          <w:rPr>
-            <w:b/>
-            <w:bCs/>
-            <w:noProof/>
-            <w:webHidden/>
-          </w:rPr>
-          <w:fldChar w:fldCharType="begin"/>
-        </w:r>
-        <w:r>
-          <w:rPr>
-            <w:b/>
-            <w:bCs/>
-            <w:noProof/>
-            <w:webHidden/>
-          </w:rPr>
-          <w:instrText xml:space="preserve"> PAGEREF _Toc136745404 \h </w:instrText>
-        </w:r>
-        <w:r>
-          <w:rPr>
-            <w:b/>
-            <w:bCs/>
-            <w:noProof/>
-            <w:webHidden/>
-          </w:rPr>
-        </w:r>
-        <w:r>
-          <w:rPr>
-            <w:b/>
-            <w:bCs/>
-            <w:noProof/>
-            <w:webHidden/>
-          </w:rPr>
-          <w:fldChar w:fldCharType="separate"/>
-        </w:r>
-        <w:r>
-          <w:rPr>
-            <w:b/>
-            <w:bCs/>
-            <w:noProof/>
-            <w:webHidden/>
-          </w:rPr>
-          <w:t>5</w:t>
-        </w:r>
-        <w:r>
-          <w:rPr>
-            <w:b/>
-            <w:bCs/>
+            <w:noProof/>
+            <w:webHidden/>
+          </w:rPr>
+          <w:t>7</w:t>
+        </w:r>
+        <w:r>
+          <w:rPr>
             <w:noProof/>
             <w:webHidden/>
           </w:rPr>
@@ -1015,7 +1049,7 @@
           <w:szCs w:val="36"/>
         </w:rPr>
       </w:pPr>
-      <w:bookmarkStart w:id="0" w:name="_Toc136745394"/>
+      <w:bookmarkStart w:id="0" w:name="_Toc136822010"/>
       <w:r>
         <w:rPr>
           <w:rFonts w:ascii="Times New Roman" w:hAnsi="Times New Roman" w:cs="Times New Roman"/>
@@ -1085,27 +1119,7 @@
           <w:sz w:val="24"/>
           <w:szCs w:val="24"/>
         </w:rPr>
-        <w:t xml:space="preserve"> </w:t>
-      </w:r>
-      <w:proofErr w:type="spellStart"/>
-      <w:proofErr w:type="gramStart"/>
-      <w:r>
-        <w:rPr>
-          <w:rFonts w:ascii="Times New Roman" w:hAnsi="Times New Roman" w:cs="Times New Roman"/>
-          <w:sz w:val="24"/>
-          <w:szCs w:val="24"/>
-        </w:rPr>
-        <w:t>frame</w:t>
-      </w:r>
-      <w:proofErr w:type="spellEnd"/>
-      <w:proofErr w:type="gramEnd"/>
-      <w:r>
-        <w:rPr>
-          <w:rFonts w:ascii="Times New Roman" w:hAnsi="Times New Roman" w:cs="Times New Roman"/>
-          <w:sz w:val="24"/>
-          <w:szCs w:val="24"/>
-        </w:rPr>
-        <w:t xml:space="preserve"> de autenticación en donde se puede iniciar sesión como administrador o como empleado.</w:t>
+        <w:t xml:space="preserve"> frame de autenticación en donde se puede iniciar sesión como administrador o como empleado.</w:t>
       </w:r>
     </w:p>
     <w:p>
@@ -1118,7 +1132,7 @@
           <w:bCs/>
         </w:rPr>
       </w:pPr>
-      <w:bookmarkStart w:id="1" w:name="_Toc136745395"/>
+      <w:bookmarkStart w:id="1" w:name="_Toc136822011"/>
       <w:r>
         <w:rPr>
           <w:rFonts w:ascii="Times New Roman" w:hAnsi="Times New Roman" w:cs="Times New Roman"/>
@@ -1144,25 +1158,7 @@
           <w:sz w:val="24"/>
           <w:szCs w:val="24"/>
         </w:rPr>
-        <w:t>Para iniciar sesión como administrador ingrese las credenciales nombre: “</w:t>
-      </w:r>
-      <w:proofErr w:type="spellStart"/>
-      <w:r>
-        <w:rPr>
-          <w:rFonts w:ascii="Times New Roman" w:hAnsi="Times New Roman" w:cs="Times New Roman"/>
-          <w:sz w:val="24"/>
-          <w:szCs w:val="24"/>
-        </w:rPr>
-        <w:t>root</w:t>
-      </w:r>
-      <w:proofErr w:type="spellEnd"/>
-      <w:r>
-        <w:rPr>
-          <w:rFonts w:ascii="Times New Roman" w:hAnsi="Times New Roman" w:cs="Times New Roman"/>
-          <w:sz w:val="24"/>
-          <w:szCs w:val="24"/>
-        </w:rPr>
-        <w:t>” y contraseña “Cookie”</w:t>
+        <w:t>Para iniciar sesión como administrador ingrese las credenciales nombre: “root” y contraseña “Cookie”</w:t>
       </w:r>
     </w:p>
     <w:p>
@@ -1268,7 +1264,7 @@
           <w:bCs/>
         </w:rPr>
       </w:pPr>
-      <w:bookmarkStart w:id="2" w:name="_Toc136745396"/>
+      <w:bookmarkStart w:id="2" w:name="_Toc136822012"/>
       <w:r>
         <w:rPr>
           <w:rFonts w:ascii="Times New Roman" w:hAnsi="Times New Roman" w:cs="Times New Roman"/>
@@ -1328,27 +1324,8 @@
           <w:sz w:val="24"/>
           <w:szCs w:val="24"/>
         </w:rPr>
-        <w:t xml:space="preserve">El botón “cerrar sesión” cierra la sesión del usuario actual y regresa al </w:t>
-      </w:r>
-      <w:proofErr w:type="spellStart"/>
-      <w:proofErr w:type="gramStart"/>
-      <w:r>
-        <w:rPr>
-          <w:rFonts w:ascii="Times New Roman" w:hAnsi="Times New Roman" w:cs="Times New Roman"/>
-          <w:sz w:val="24"/>
-          <w:szCs w:val="24"/>
-        </w:rPr>
-        <w:t>frame</w:t>
-      </w:r>
-      <w:proofErr w:type="spellEnd"/>
-      <w:proofErr w:type="gramEnd"/>
-      <w:r>
-        <w:rPr>
-          <w:rFonts w:ascii="Times New Roman" w:hAnsi="Times New Roman" w:cs="Times New Roman"/>
-          <w:sz w:val="24"/>
-          <w:szCs w:val="24"/>
-        </w:rPr>
-        <w:t xml:space="preserve"> de autenticación luego de guardar toda la información en un archivo de permanencia para sus futuras consultas y ediciones.</w:t>
+        <w:lastRenderedPageBreak/>
+        <w:t>El botón “cerrar sesión” cierra la sesión del usuario actual y regresa al frame de autenticación luego de guardar toda la información en un archivo de permanencia para sus futuras consultas y ediciones.</w:t>
       </w:r>
     </w:p>
     <w:p>
@@ -1361,14 +1338,13 @@
           <w:bCs/>
         </w:rPr>
       </w:pPr>
-      <w:bookmarkStart w:id="3" w:name="_Toc136745397"/>
+      <w:bookmarkStart w:id="3" w:name="_Toc136822013"/>
       <w:r>
         <w:rPr>
           <w:rFonts w:ascii="Times New Roman" w:hAnsi="Times New Roman" w:cs="Times New Roman"/>
           <w:b/>
           <w:bCs/>
         </w:rPr>
-        <w:lastRenderedPageBreak/>
         <w:t>Administrar usuarios</w:t>
       </w:r>
       <w:bookmarkEnd w:id="3"/>
@@ -1420,27 +1396,7 @@
           <w:sz w:val="24"/>
           <w:szCs w:val="24"/>
         </w:rPr>
-        <w:t xml:space="preserve">. Al hacer </w:t>
-      </w:r>
-      <w:proofErr w:type="spellStart"/>
-      <w:proofErr w:type="gramStart"/>
-      <w:r>
-        <w:rPr>
-          <w:rFonts w:ascii="Times New Roman" w:hAnsi="Times New Roman" w:cs="Times New Roman"/>
-          <w:sz w:val="24"/>
-          <w:szCs w:val="24"/>
-        </w:rPr>
-        <w:t>click</w:t>
-      </w:r>
-      <w:proofErr w:type="spellEnd"/>
-      <w:proofErr w:type="gramEnd"/>
-      <w:r>
-        <w:rPr>
-          <w:rFonts w:ascii="Times New Roman" w:hAnsi="Times New Roman" w:cs="Times New Roman"/>
-          <w:sz w:val="24"/>
-          <w:szCs w:val="24"/>
-        </w:rPr>
-        <w:t xml:space="preserve"> en </w:t>
+        <w:t xml:space="preserve">. Al hacer click en </w:t>
       </w:r>
       <w:r>
         <w:rPr>
@@ -1464,27 +1420,7 @@
           <w:sz w:val="24"/>
           <w:szCs w:val="24"/>
         </w:rPr>
-        <w:t xml:space="preserve"> izquierdo para crear nuevos usuarios. Una vez se llenan todas las cajas del panel izquierdo se puede presionar el botón “Agregar usuario”. Al presionarlo se llena la lista del medio con el nuevo usuario, además de mostrar los antiguos usuarios existentes. Al hacer </w:t>
-      </w:r>
-      <w:proofErr w:type="spellStart"/>
-      <w:proofErr w:type="gramStart"/>
-      <w:r>
-        <w:rPr>
-          <w:rFonts w:ascii="Times New Roman" w:hAnsi="Times New Roman" w:cs="Times New Roman"/>
-          <w:sz w:val="24"/>
-          <w:szCs w:val="24"/>
-        </w:rPr>
-        <w:t>click</w:t>
-      </w:r>
-      <w:proofErr w:type="spellEnd"/>
-      <w:proofErr w:type="gramEnd"/>
-      <w:r>
-        <w:rPr>
-          <w:rFonts w:ascii="Times New Roman" w:hAnsi="Times New Roman" w:cs="Times New Roman"/>
-          <w:sz w:val="24"/>
-          <w:szCs w:val="24"/>
-        </w:rPr>
-        <w:t xml:space="preserve"> en un usuario de la lista, su correspondiente información se muestra en el panel derecho. Una vez que un usuario ha sido seleccionado se puede presionar el botón “Quitar usuario”. Al confirmar la acción se elimina el usuario seleccionado de manera permanente. Para actualizar la información de un usuario existente se debe colocar el mismo nombre de usuario y cambiar los otros campos para finalmente darle “Agregar usuario” y actualizar su información en la lista.</w:t>
+        <w:t xml:space="preserve"> izquierdo para crear nuevos usuarios. Una vez se llenan todas las cajas del panel izquierdo se puede presionar el botón “Agregar usuario”. Al presionarlo se llena la lista del medio con el nuevo usuario, además de mostrar los antiguos usuarios existentes. Al hacer click en un usuario de la lista, su correspondiente información se muestra en el panel derecho. Una vez que un usuario ha sido seleccionado se puede presionar el botón “Quitar usuario”. Al confirmar la acción se elimina el usuario seleccionado de manera permanente. Para actualizar la información de un usuario existente se debe colocar el mismo nombre de usuario y cambiar los otros campos para finalmente darle “Agregar usuario” y actualizar su información en la lista.</w:t>
       </w:r>
     </w:p>
     <w:p>
@@ -1528,25 +1464,7 @@
           <w:sz w:val="24"/>
           <w:szCs w:val="24"/>
         </w:rPr>
-        <w:t xml:space="preserve">, abajo a la izquierda hay un botón para regresar al menú principal (de </w:t>
-      </w:r>
-      <w:proofErr w:type="spellStart"/>
-      <w:r>
-        <w:rPr>
-          <w:rFonts w:ascii="Times New Roman" w:hAnsi="Times New Roman" w:cs="Times New Roman"/>
-          <w:sz w:val="24"/>
-          <w:szCs w:val="24"/>
-        </w:rPr>
-        <w:t>Admin</w:t>
-      </w:r>
-      <w:proofErr w:type="spellEnd"/>
-      <w:r>
-        <w:rPr>
-          <w:rFonts w:ascii="Times New Roman" w:hAnsi="Times New Roman" w:cs="Times New Roman"/>
-          <w:sz w:val="24"/>
-          <w:szCs w:val="24"/>
-        </w:rPr>
-        <w:t xml:space="preserve"> o de Empleado según corresponda).</w:t>
+        <w:t>, abajo a la izquierda hay un botón para regresar al menú principal (de Admin o de Empleado según corresponda).</w:t>
       </w:r>
     </w:p>
     <w:p>
@@ -1569,7 +1487,7 @@
           <w:bCs/>
         </w:rPr>
       </w:pPr>
-      <w:bookmarkStart w:id="4" w:name="_Toc136745398"/>
+      <w:bookmarkStart w:id="4" w:name="_Toc136822014"/>
       <w:r>
         <w:rPr>
           <w:rFonts w:ascii="Times New Roman" w:hAnsi="Times New Roman" w:cs="Times New Roman"/>
@@ -1619,53 +1537,15 @@
           <w:sz w:val="24"/>
           <w:szCs w:val="24"/>
         </w:rPr>
-        <w:t xml:space="preserve">. En la parte superior se puede consultar las tarifas existentes en un rango de fechas, lo que hará que se muestren en la tabla del centro. Al hacer </w:t>
-      </w:r>
-      <w:proofErr w:type="spellStart"/>
-      <w:proofErr w:type="gramStart"/>
-      <w:r>
-        <w:rPr>
-          <w:rFonts w:ascii="Times New Roman" w:hAnsi="Times New Roman" w:cs="Times New Roman"/>
-          <w:sz w:val="24"/>
-          <w:szCs w:val="24"/>
-        </w:rPr>
-        <w:t>click</w:t>
-      </w:r>
-      <w:proofErr w:type="spellEnd"/>
-      <w:proofErr w:type="gramEnd"/>
-      <w:r>
-        <w:rPr>
-          <w:rFonts w:ascii="Times New Roman" w:hAnsi="Times New Roman" w:cs="Times New Roman"/>
-          <w:sz w:val="24"/>
-          <w:szCs w:val="24"/>
-        </w:rPr>
-        <w:t xml:space="preserve"> en cualquier tarifa de la tabla se mostrará su información correspondiente en el panel izquierdo</w:t>
-      </w:r>
-      <w:r>
-        <w:rPr>
-          <w:rFonts w:ascii="Times New Roman" w:hAnsi="Times New Roman" w:cs="Times New Roman"/>
-          <w:sz w:val="24"/>
-          <w:szCs w:val="24"/>
-        </w:rPr>
-        <w:t xml:space="preserve">. Si no funciona haga múltiples </w:t>
-      </w:r>
-      <w:proofErr w:type="spellStart"/>
-      <w:r>
-        <w:rPr>
-          <w:rFonts w:ascii="Times New Roman" w:hAnsi="Times New Roman" w:cs="Times New Roman"/>
-          <w:sz w:val="24"/>
-          <w:szCs w:val="24"/>
-        </w:rPr>
-        <w:t>clicks</w:t>
-      </w:r>
-      <w:proofErr w:type="spellEnd"/>
-      <w:r>
-        <w:rPr>
-          <w:rFonts w:ascii="Times New Roman" w:hAnsi="Times New Roman" w:cs="Times New Roman"/>
-          <w:sz w:val="24"/>
-          <w:szCs w:val="24"/>
-        </w:rPr>
-        <w:t xml:space="preserve"> hasta que se funcione.</w:t>
+        <w:t>. En la parte superior se puede consultar las tarifas existentes en un rango de fechas, lo que hará que se muestren en la tabla del centro. Al hacer click en cualquier tarifa de la tabla se mostrará su información correspondiente en el panel izquierdo</w:t>
+      </w:r>
+      <w:r>
+        <w:rPr>
+          <w:rFonts w:ascii="Times New Roman" w:hAnsi="Times New Roman" w:cs="Times New Roman"/>
+          <w:sz w:val="24"/>
+          <w:szCs w:val="24"/>
+        </w:rPr>
+        <w:t>. Si no funciona haga múltiples clicks hasta que se funcione.</w:t>
       </w:r>
     </w:p>
     <w:p>
@@ -1738,14 +1618,13 @@
           <w:bCs/>
         </w:rPr>
       </w:pPr>
-      <w:bookmarkStart w:id="5" w:name="_Toc136745399"/>
+      <w:bookmarkStart w:id="5" w:name="_Toc136822015"/>
       <w:r>
         <w:rPr>
           <w:rFonts w:ascii="Times New Roman" w:hAnsi="Times New Roman" w:cs="Times New Roman"/>
           <w:b/>
           <w:bCs/>
         </w:rPr>
-        <w:lastRenderedPageBreak/>
         <w:t>Servicios</w:t>
       </w:r>
       <w:bookmarkEnd w:id="5"/>
@@ -1797,27 +1676,7 @@
           <w:sz w:val="24"/>
           <w:szCs w:val="24"/>
         </w:rPr>
-        <w:t xml:space="preserve"> en donde al hacer </w:t>
-      </w:r>
-      <w:proofErr w:type="spellStart"/>
-      <w:proofErr w:type="gramStart"/>
-      <w:r>
-        <w:rPr>
-          <w:rFonts w:ascii="Times New Roman" w:hAnsi="Times New Roman" w:cs="Times New Roman"/>
-          <w:sz w:val="24"/>
-          <w:szCs w:val="24"/>
-        </w:rPr>
-        <w:t>click</w:t>
-      </w:r>
-      <w:proofErr w:type="spellEnd"/>
-      <w:proofErr w:type="gramEnd"/>
-      <w:r>
-        <w:rPr>
-          <w:rFonts w:ascii="Times New Roman" w:hAnsi="Times New Roman" w:cs="Times New Roman"/>
-          <w:sz w:val="24"/>
-          <w:szCs w:val="24"/>
-        </w:rPr>
-        <w:t xml:space="preserve"> en un servicio se muestra su información en el panel izquierdo. Una vez un servicio ha sido seleccionado se debe ingresar una cantidad y presionar el botón “Agregar a la orden” para que se muestre en la tabla de la orden</w:t>
+        <w:t xml:space="preserve"> en donde al hacer click en un servicio se muestra su información en el panel izquierdo. Una vez un servicio ha sido seleccionado se debe ingresar una cantidad y presionar el botón “Agregar a la orden” para que se muestre en la tabla de la orden</w:t>
       </w:r>
       <w:r>
         <w:rPr>
@@ -1833,27 +1692,7 @@
           <w:sz w:val="24"/>
           <w:szCs w:val="24"/>
         </w:rPr>
-        <w:t xml:space="preserve"> Asimismo, se puede hacer </w:t>
-      </w:r>
-      <w:proofErr w:type="spellStart"/>
-      <w:proofErr w:type="gramStart"/>
-      <w:r>
-        <w:rPr>
-          <w:rFonts w:ascii="Times New Roman" w:hAnsi="Times New Roman" w:cs="Times New Roman"/>
-          <w:sz w:val="24"/>
-          <w:szCs w:val="24"/>
-        </w:rPr>
-        <w:t>click</w:t>
-      </w:r>
-      <w:proofErr w:type="spellEnd"/>
-      <w:proofErr w:type="gramEnd"/>
-      <w:r>
-        <w:rPr>
-          <w:rFonts w:ascii="Times New Roman" w:hAnsi="Times New Roman" w:cs="Times New Roman"/>
-          <w:sz w:val="24"/>
-          <w:szCs w:val="24"/>
-        </w:rPr>
-        <w:t xml:space="preserve"> en la tabla de la orden para eliminar un servicio de la orden usando el botón “Eliminar de orden”. Una vez se ha editado la orden tanto como se desea se puede elegir una habitación en el panel de “Numero de habitación” utilizando el ComboBox. Este ComboBox solo muestra las habitaciones que están </w:t>
+        <w:t xml:space="preserve"> Asimismo, se puede hacer click en la tabla de la orden para eliminar un servicio de la orden usando el botón “Eliminar de orden”. Una vez se ha editado la orden tanto como se desea se puede elegir una habitación en el panel de “Numero de habitación” utilizando el ComboBox. Este ComboBox solo muestra las habitaciones que están </w:t>
       </w:r>
       <w:r>
         <w:rPr>
@@ -1925,43 +1764,7 @@
           <w:sz w:val="24"/>
           <w:szCs w:val="24"/>
         </w:rPr>
-        <w:t xml:space="preserve">Al elegir una habitación y presionar “Añadir a la habitación” se puede elegir si se desea pagar el servicio </w:t>
-      </w:r>
-      <w:proofErr w:type="spellStart"/>
-      <w:r>
-        <w:rPr>
-          <w:rFonts w:ascii="Times New Roman" w:hAnsi="Times New Roman" w:cs="Times New Roman"/>
-          <w:sz w:val="24"/>
-          <w:szCs w:val="24"/>
-        </w:rPr>
-        <w:t>in-place</w:t>
-      </w:r>
-      <w:proofErr w:type="spellEnd"/>
-      <w:r>
-        <w:rPr>
-          <w:rFonts w:ascii="Times New Roman" w:hAnsi="Times New Roman" w:cs="Times New Roman"/>
-          <w:sz w:val="24"/>
-          <w:szCs w:val="24"/>
-        </w:rPr>
-        <w:t xml:space="preserve"> o cargarlo a la habitación para pagarlo al hacer </w:t>
-      </w:r>
-      <w:proofErr w:type="spellStart"/>
-      <w:r>
-        <w:rPr>
-          <w:rFonts w:ascii="Times New Roman" w:hAnsi="Times New Roman" w:cs="Times New Roman"/>
-          <w:sz w:val="24"/>
-          <w:szCs w:val="24"/>
-        </w:rPr>
-        <w:t>Check-Out</w:t>
-      </w:r>
-      <w:proofErr w:type="spellEnd"/>
-      <w:r>
-        <w:rPr>
-          <w:rFonts w:ascii="Times New Roman" w:hAnsi="Times New Roman" w:cs="Times New Roman"/>
-          <w:sz w:val="24"/>
-          <w:szCs w:val="24"/>
-        </w:rPr>
-        <w:t>.</w:t>
+        <w:t>Al elegir una habitación y presionar “Añadir a la habitación” se puede elegir si se desea pagar el servicio in-place o cargarlo a la habitación para pagarlo al hacer Check-Out.</w:t>
       </w:r>
     </w:p>
     <w:p>
@@ -1992,7 +1795,7 @@
           <w:bCs/>
         </w:rPr>
       </w:pPr>
-      <w:bookmarkStart w:id="6" w:name="_Toc136745400"/>
+      <w:bookmarkStart w:id="6" w:name="_Toc136822016"/>
       <w:r>
         <w:rPr>
           <w:rFonts w:ascii="Times New Roman" w:hAnsi="Times New Roman" w:cs="Times New Roman"/>
@@ -2142,7 +1945,16 @@
           <w:sz w:val="24"/>
           <w:szCs w:val="24"/>
         </w:rPr>
-        <w:t>Editar habitación” le muestra las propiedades de una habitación seleccionada en la tabla y le permite modificar cada una de ellas salvo su ID (puede editar su tipo, sus camas y por ende su capacidad, sus servicios y sus características) o descartar los cambios. “Crear habitación” le permite añadir camas y servicios a una nueva habitación en el panel derecho y elegir su tipo y características en el panel izquierdo (la capacidad solo se puede modificar mediante las camas y el ID se asigna de manera automática y ordenada según el piso seleccionado entre el 1 y el 9) o descartar la habitación.</w:t>
+        <w:t xml:space="preserve">Editar habitación” le muestra las propiedades de una habitación seleccionada en la tabla y le permite modificar cada una de ellas salvo su ID (puede editar su tipo, sus camas y por ende su capacidad, sus servicios y sus características) o descartar los cambios. “Crear habitación” le permite añadir camas y servicios a una nueva habitación en el panel derecho y elegir su tipo y características en el panel izquierdo (la capacidad solo se puede modificar mediante las camas y el ID se asigna </w:t>
+      </w:r>
+      <w:r>
+        <w:rPr>
+          <w:rFonts w:ascii="Times New Roman" w:hAnsi="Times New Roman" w:cs="Times New Roman"/>
+          <w:sz w:val="24"/>
+          <w:szCs w:val="24"/>
+        </w:rPr>
+        <w:lastRenderedPageBreak/>
+        <w:t>de manera automática y ordenada según el piso seleccionado entre el 1 y el 9) o descartar la habitación.</w:t>
       </w:r>
     </w:p>
     <w:p>
@@ -2165,7 +1977,7 @@
           <w:bCs/>
         </w:rPr>
       </w:pPr>
-      <w:bookmarkStart w:id="7" w:name="_Toc136745401"/>
+      <w:bookmarkStart w:id="7" w:name="_Toc136822017"/>
       <w:r>
         <w:rPr>
           <w:rFonts w:ascii="Times New Roman" w:hAnsi="Times New Roman" w:cs="Times New Roman"/>
@@ -2221,7 +2033,7 @@
           <w:bCs/>
         </w:rPr>
       </w:pPr>
-      <w:bookmarkStart w:id="8" w:name="_Toc136745402"/>
+      <w:bookmarkStart w:id="8" w:name="_Toc136822018"/>
       <w:r>
         <w:rPr>
           <w:rFonts w:ascii="Times New Roman" w:hAnsi="Times New Roman" w:cs="Times New Roman"/>
@@ -2577,27 +2389,7 @@
           <w:sz w:val="24"/>
           <w:szCs w:val="24"/>
         </w:rPr>
-        <w:t xml:space="preserve">y que sean del tipo pedido (ej. Estándar”), y, de entre la lista se debe hacer </w:t>
-      </w:r>
-      <w:proofErr w:type="spellStart"/>
-      <w:proofErr w:type="gramStart"/>
-      <w:r>
-        <w:rPr>
-          <w:rFonts w:ascii="Times New Roman" w:hAnsi="Times New Roman" w:cs="Times New Roman"/>
-          <w:sz w:val="24"/>
-          <w:szCs w:val="24"/>
-        </w:rPr>
-        <w:t>click</w:t>
-      </w:r>
-      <w:proofErr w:type="spellEnd"/>
-      <w:proofErr w:type="gramEnd"/>
-      <w:r>
-        <w:rPr>
-          <w:rFonts w:ascii="Times New Roman" w:hAnsi="Times New Roman" w:cs="Times New Roman"/>
-          <w:sz w:val="24"/>
-          <w:szCs w:val="24"/>
-        </w:rPr>
-        <w:t xml:space="preserve"> en una de las habitaciones para que finalmente se cargue en la tabla central.</w:t>
+        <w:t>y que sean del tipo pedido (ej. Estándar”), y, de entre la lista se debe hacer click en una de las habitaciones para que finalmente se cargue en la tabla central.</w:t>
       </w:r>
       <w:r>
         <w:rPr>
@@ -2660,7 +2452,16 @@
           <w:sz w:val="24"/>
           <w:szCs w:val="24"/>
         </w:rPr>
-        <w:t xml:space="preserve">o simplemente esperar para volver luego y continuar con la reserva. Si hay una reserva en curso, se notificará al </w:t>
+        <w:t xml:space="preserve">o simplemente </w:t>
+      </w:r>
+      <w:r>
+        <w:rPr>
+          <w:rFonts w:ascii="Times New Roman" w:hAnsi="Times New Roman" w:cs="Times New Roman"/>
+          <w:sz w:val="24"/>
+          <w:szCs w:val="24"/>
+        </w:rPr>
+        <w:lastRenderedPageBreak/>
+        <w:t xml:space="preserve">esperar para volver luego y continuar con la reserva. Si hay una reserva en curso, se notificará al </w:t>
       </w:r>
       <w:r>
         <w:rPr>
@@ -2691,7 +2492,6 @@
           <w:sz w:val="24"/>
           <w:szCs w:val="24"/>
         </w:rPr>
-        <w:lastRenderedPageBreak/>
         <w:t>Una vez se añadieron todos los huéspedes y habitaciones que se quiere, se presiona el botón “Crear reserva” para dar por terminada la reserva</w:t>
       </w:r>
       <w:r>
@@ -2718,191 +2518,24 @@
           <w:sz w:val="24"/>
           <w:szCs w:val="24"/>
         </w:rPr>
-        <w:t xml:space="preserve">Luego de terminar de crear la reserva, se informa del número de la reserva (para realizar futuras consultas) y se vuelve a la pantalla donde se consultan las reservas, y, desde allí se puede regresar de nuevo al menú principal, donde se actualizarán respectivamente la tabla </w:t>
-      </w:r>
-      <w:r>
-        <w:rPr>
-          <w:rFonts w:ascii="Times New Roman" w:hAnsi="Times New Roman" w:cs="Times New Roman"/>
-          <w:sz w:val="24"/>
-          <w:szCs w:val="24"/>
-        </w:rPr>
-        <w:t>de ocupación diaria y anual.</w:t>
-      </w:r>
-    </w:p>
-    <w:p>
-      <w:pPr>
-        <w:spacing w:line="276" w:lineRule="auto"/>
-        <w:rPr>
-          <w:rFonts w:ascii="Times New Roman" w:hAnsi="Times New Roman" w:cs="Times New Roman"/>
-          <w:sz w:val="24"/>
-          <w:szCs w:val="24"/>
-        </w:rPr>
-      </w:pPr>
-    </w:p>
-    <w:p>
-      <w:pPr>
-        <w:pStyle w:val="Heading1"/>
-        <w:rPr>
-          <w:rFonts w:ascii="Times New Roman" w:hAnsi="Times New Roman" w:cs="Times New Roman"/>
-        </w:rPr>
-      </w:pPr>
-      <w:bookmarkStart w:id="9" w:name="_Toc136745403"/>
-      <w:r>
-        <w:rPr>
-          <w:rFonts w:ascii="Times New Roman" w:hAnsi="Times New Roman" w:cs="Times New Roman"/>
-        </w:rPr>
-        <w:t>Interfaz de huéspedes</w:t>
-      </w:r>
-      <w:bookmarkEnd w:id="9"/>
-    </w:p>
-    <w:p>
-      <w:pPr>
-        <w:rPr>
-          <w:rFonts w:ascii="Times New Roman" w:hAnsi="Times New Roman" w:cs="Times New Roman"/>
-        </w:rPr>
-      </w:pPr>
-      <w:r>
-        <w:rPr>
-          <w:rFonts w:ascii="Times New Roman" w:hAnsi="Times New Roman" w:cs="Times New Roman"/>
-        </w:rPr>
-        <w:t>La</w:t>
-      </w:r>
-      <w:r>
-        <w:rPr>
-          <w:rFonts w:ascii="Times New Roman" w:hAnsi="Times New Roman" w:cs="Times New Roman"/>
-        </w:rPr>
-        <w:t xml:space="preserve"> interfaz de huéspedes se puede ejecutar desde el </w:t>
-      </w:r>
-      <w:proofErr w:type="spellStart"/>
-      <w:r>
-        <w:rPr>
-          <w:rFonts w:ascii="Times New Roman" w:hAnsi="Times New Roman" w:cs="Times New Roman"/>
-        </w:rPr>
-        <w:t>package</w:t>
-      </w:r>
-      <w:proofErr w:type="spellEnd"/>
-      <w:r>
-        <w:rPr>
-          <w:rFonts w:ascii="Times New Roman" w:hAnsi="Times New Roman" w:cs="Times New Roman"/>
-        </w:rPr>
-        <w:t xml:space="preserve"> “</w:t>
-      </w:r>
-      <w:proofErr w:type="spellStart"/>
-      <w:r>
-        <w:rPr>
-          <w:rFonts w:ascii="Times New Roman" w:hAnsi="Times New Roman" w:cs="Times New Roman"/>
-        </w:rPr>
-        <w:t>vistaHuesped</w:t>
-      </w:r>
-      <w:proofErr w:type="spellEnd"/>
-      <w:r>
-        <w:rPr>
-          <w:rFonts w:ascii="Times New Roman" w:hAnsi="Times New Roman" w:cs="Times New Roman"/>
-        </w:rPr>
-        <w:t xml:space="preserve">” usando su respectivo método </w:t>
-      </w:r>
-      <w:proofErr w:type="spellStart"/>
-      <w:r>
-        <w:rPr>
-          <w:rFonts w:ascii="Times New Roman" w:hAnsi="Times New Roman" w:cs="Times New Roman"/>
-        </w:rPr>
-        <w:t>main</w:t>
-      </w:r>
-      <w:proofErr w:type="spellEnd"/>
-      <w:r>
-        <w:rPr>
-          <w:rFonts w:ascii="Times New Roman" w:hAnsi="Times New Roman" w:cs="Times New Roman"/>
-        </w:rPr>
-        <w:t xml:space="preserve">. El ejecutarla, se abre un </w:t>
-      </w:r>
-      <w:proofErr w:type="spellStart"/>
-      <w:proofErr w:type="gramStart"/>
-      <w:r>
-        <w:rPr>
-          <w:rFonts w:ascii="Times New Roman" w:hAnsi="Times New Roman" w:cs="Times New Roman"/>
-        </w:rPr>
-        <w:t>frame</w:t>
-      </w:r>
-      <w:proofErr w:type="spellEnd"/>
-      <w:proofErr w:type="gramEnd"/>
-      <w:r>
-        <w:rPr>
-          <w:rFonts w:ascii="Times New Roman" w:hAnsi="Times New Roman" w:cs="Times New Roman"/>
-        </w:rPr>
-        <w:t xml:space="preserve"> de autenticación de huésped. Allí se ingresan las credenciales del huésped y eso abre una ventana idéntica a la que tienen los empleados para crear una reserva. Al presionar “Volver” regresa al </w:t>
-      </w:r>
-      <w:proofErr w:type="spellStart"/>
-      <w:proofErr w:type="gramStart"/>
-      <w:r>
-        <w:rPr>
-          <w:rFonts w:ascii="Times New Roman" w:hAnsi="Times New Roman" w:cs="Times New Roman"/>
-        </w:rPr>
-        <w:t>frame</w:t>
-      </w:r>
-      <w:proofErr w:type="spellEnd"/>
-      <w:proofErr w:type="gramEnd"/>
-      <w:r>
-        <w:rPr>
-          <w:rFonts w:ascii="Times New Roman" w:hAnsi="Times New Roman" w:cs="Times New Roman"/>
-        </w:rPr>
-        <w:t xml:space="preserve"> de autenticación. En este </w:t>
-      </w:r>
-      <w:proofErr w:type="spellStart"/>
-      <w:proofErr w:type="gramStart"/>
-      <w:r>
-        <w:rPr>
-          <w:rFonts w:ascii="Times New Roman" w:hAnsi="Times New Roman" w:cs="Times New Roman"/>
-        </w:rPr>
-        <w:t>frame</w:t>
-      </w:r>
-      <w:proofErr w:type="spellEnd"/>
-      <w:proofErr w:type="gramEnd"/>
-      <w:r>
-        <w:rPr>
-          <w:rFonts w:ascii="Times New Roman" w:hAnsi="Times New Roman" w:cs="Times New Roman"/>
-        </w:rPr>
-        <w:t xml:space="preserve"> solo se pueden autenticar huéspedes (no admite empleados ni administradores).</w:t>
-      </w:r>
-      <w:r>
-        <w:rPr>
-          <w:rFonts w:ascii="Times New Roman" w:hAnsi="Times New Roman" w:cs="Times New Roman"/>
-        </w:rPr>
-        <w:t xml:space="preserve"> Allí mismo un huésped puede crear su propia cuenta, pero solo puede ser eliminado por un administrador en el </w:t>
-      </w:r>
-      <w:proofErr w:type="spellStart"/>
-      <w:proofErr w:type="gramStart"/>
-      <w:r>
-        <w:rPr>
-          <w:rFonts w:ascii="Times New Roman" w:hAnsi="Times New Roman" w:cs="Times New Roman"/>
-        </w:rPr>
-        <w:t>frame</w:t>
-      </w:r>
-      <w:proofErr w:type="spellEnd"/>
-      <w:proofErr w:type="gramEnd"/>
-      <w:r>
-        <w:rPr>
-          <w:rFonts w:ascii="Times New Roman" w:hAnsi="Times New Roman" w:cs="Times New Roman"/>
-        </w:rPr>
-        <w:t xml:space="preserve"> de Administrar Usuarios que tienen los administradores.</w:t>
-      </w:r>
-    </w:p>
-    <w:p>
-      <w:pPr>
-        <w:rPr>
-          <w:rFonts w:ascii="Times New Roman" w:hAnsi="Times New Roman" w:cs="Times New Roman"/>
-        </w:rPr>
-      </w:pPr>
-      <w:r>
-        <w:rPr>
-          <w:rFonts w:ascii="Times New Roman" w:hAnsi="Times New Roman" w:cs="Times New Roman"/>
-        </w:rPr>
-        <w:t>Es decir que un huésped solo puede crearse, autenticarse, reservar y pagar su reserva.</w:t>
-      </w:r>
-    </w:p>
-    <w:p>
-      <w:pPr>
-        <w:rPr>
-          <w:rFonts w:ascii="Times New Roman" w:hAnsi="Times New Roman" w:cs="Times New Roman"/>
+        <w:t xml:space="preserve">Luego de terminar de crear la reserva, se informa del número de la reserva (para realizar </w:t>
+      </w:r>
+      <w:r>
+        <w:rPr>
+          <w:rFonts w:ascii="Times New Roman" w:hAnsi="Times New Roman" w:cs="Times New Roman"/>
+          <w:sz w:val="24"/>
+          <w:szCs w:val="24"/>
+        </w:rPr>
+        <w:t>futuras consultas) y se vuelve a la pantalla donde se consultan las reservas, y, desde allí se puede regresar de nuevo al menú principal, donde se actualizarán respectivamente la tabla de ocupación diaria y anual.</w:t>
+      </w:r>
+    </w:p>
+    <w:p>
+      <w:pPr>
+        <w:spacing w:line="276" w:lineRule="auto"/>
+        <w:rPr>
+          <w:rFonts w:ascii="Times New Roman" w:hAnsi="Times New Roman" w:cs="Times New Roman"/>
+          <w:sz w:val="32"/>
+          <w:szCs w:val="32"/>
         </w:rPr>
       </w:pPr>
     </w:p>
@@ -2915,21 +2548,776 @@
           <w:bCs/>
         </w:rPr>
       </w:pPr>
-      <w:bookmarkStart w:id="10" w:name="_Toc136745404"/>
+      <w:bookmarkStart w:id="9" w:name="_Toc136822019"/>
       <w:r>
         <w:rPr>
           <w:rFonts w:ascii="Times New Roman" w:hAnsi="Times New Roman" w:cs="Times New Roman"/>
           <w:b/>
           <w:bCs/>
         </w:rPr>
+        <w:t>Interfaz de huéspedes</w:t>
+      </w:r>
+      <w:bookmarkEnd w:id="9"/>
+    </w:p>
+    <w:p>
+      <w:pPr>
+        <w:rPr>
+          <w:rFonts w:ascii="Times New Roman" w:hAnsi="Times New Roman" w:cs="Times New Roman"/>
+          <w:sz w:val="24"/>
+          <w:szCs w:val="24"/>
+        </w:rPr>
+      </w:pPr>
+      <w:r>
+        <w:rPr>
+          <w:rFonts w:ascii="Times New Roman" w:hAnsi="Times New Roman" w:cs="Times New Roman"/>
+          <w:sz w:val="24"/>
+          <w:szCs w:val="24"/>
+        </w:rPr>
+        <w:t>La interfaz de huéspedes se puede ejecutar desde el package “vistaHuesped” usando su respectivo método main. El ejecutarla, se abre un frame de autenticación de huésped. Allí se ingresan las credenciales del huésped y eso abre una ventana idéntica a la que tienen los empleados para crear una reserva. Al presionar “Volver” regresa al frame de autenticación. En este frame solo se pueden autenticar huéspedes (no admite empleados ni administradores).</w:t>
+      </w:r>
+      <w:r>
+        <w:rPr>
+          <w:rFonts w:ascii="Times New Roman" w:hAnsi="Times New Roman" w:cs="Times New Roman"/>
+          <w:sz w:val="24"/>
+          <w:szCs w:val="24"/>
+        </w:rPr>
+        <w:t xml:space="preserve"> Allí mismo un huésped puede crear su propia cuenta, pero solo puede ser eliminado por un administrador en el frame de Administrar Usuarios que tienen los administradores.</w:t>
+      </w:r>
+    </w:p>
+    <w:p>
+      <w:pPr>
+        <w:rPr>
+          <w:rFonts w:ascii="Times New Roman" w:hAnsi="Times New Roman" w:cs="Times New Roman"/>
+          <w:sz w:val="24"/>
+          <w:szCs w:val="24"/>
+        </w:rPr>
+      </w:pPr>
+      <w:r>
+        <w:rPr>
+          <w:rFonts w:ascii="Times New Roman" w:hAnsi="Times New Roman" w:cs="Times New Roman"/>
+          <w:sz w:val="24"/>
+          <w:szCs w:val="24"/>
+        </w:rPr>
+        <w:t>Una vez que el huésped se autentica, ve un frame idéntico al del empleado para crear una reserva, con la salvedad de que se añade a sí mismo a la reserva de manera automática. Desde allí puede añadir las habitaciones y huéspedes adicionales igual que lo haría un empelado.</w:t>
+      </w:r>
+    </w:p>
+    <w:p>
+      <w:pPr>
+        <w:rPr>
+          <w:rFonts w:ascii="Times New Roman" w:hAnsi="Times New Roman" w:cs="Times New Roman"/>
+          <w:sz w:val="24"/>
+          <w:szCs w:val="24"/>
+        </w:rPr>
+      </w:pPr>
+      <w:r>
+        <w:rPr>
+          <w:rFonts w:ascii="Times New Roman" w:hAnsi="Times New Roman" w:cs="Times New Roman"/>
+          <w:sz w:val="24"/>
+          <w:szCs w:val="24"/>
+        </w:rPr>
+        <w:t>Cuando termina con la reserva, se le pregunta si desea pagar de una vez por su reserva o si prefiere dejarlo para cuando haga CheckOut. Si decide pagar en ese momento, se le aplica un 10% de descuento al valor de la reserva y se le suma ese saldo a favor para que no se cobre al hacer CheckOut en el hotel. Si decide pagar, se despliega una ventana de pagos que se explica más adelante.</w:t>
+      </w:r>
+    </w:p>
+    <w:p>
+      <w:pPr>
+        <w:rPr>
+          <w:rFonts w:ascii="Times New Roman" w:hAnsi="Times New Roman" w:cs="Times New Roman"/>
+          <w:sz w:val="24"/>
+          <w:szCs w:val="24"/>
+        </w:rPr>
+      </w:pPr>
+      <w:r>
+        <w:rPr>
+          <w:rFonts w:ascii="Times New Roman" w:hAnsi="Times New Roman" w:cs="Times New Roman"/>
+          <w:sz w:val="24"/>
+          <w:szCs w:val="24"/>
+        </w:rPr>
+        <w:t>E</w:t>
+      </w:r>
+      <w:r>
+        <w:rPr>
+          <w:rFonts w:ascii="Times New Roman" w:hAnsi="Times New Roman" w:cs="Times New Roman"/>
+          <w:sz w:val="24"/>
+          <w:szCs w:val="24"/>
+        </w:rPr>
+        <w:t>n resumen,</w:t>
+      </w:r>
+      <w:r>
+        <w:rPr>
+          <w:rFonts w:ascii="Times New Roman" w:hAnsi="Times New Roman" w:cs="Times New Roman"/>
+          <w:sz w:val="24"/>
+          <w:szCs w:val="24"/>
+        </w:rPr>
+        <w:t xml:space="preserve"> un huésped solo puede crearse, autenticarse, reservar y pagar su reserva.</w:t>
+      </w:r>
+    </w:p>
+    <w:p>
+      <w:pPr>
+        <w:rPr>
+          <w:rFonts w:ascii="Times New Roman" w:hAnsi="Times New Roman" w:cs="Times New Roman"/>
+          <w:sz w:val="24"/>
+          <w:szCs w:val="24"/>
+        </w:rPr>
+      </w:pPr>
+    </w:p>
+    <w:p>
+      <w:pPr>
+        <w:pStyle w:val="Heading1"/>
+        <w:rPr>
+          <w:rFonts w:ascii="Times New Roman" w:hAnsi="Times New Roman" w:cs="Times New Roman"/>
+          <w:b/>
+          <w:bCs/>
+        </w:rPr>
+      </w:pPr>
+      <w:bookmarkStart w:id="10" w:name="_Toc136822020"/>
+      <w:r>
+        <w:rPr>
+          <w:rFonts w:ascii="Times New Roman" w:hAnsi="Times New Roman" w:cs="Times New Roman"/>
+          <w:b/>
+          <w:bCs/>
+        </w:rPr>
+        <w:t>Pagos</w:t>
+      </w:r>
+      <w:bookmarkEnd w:id="10"/>
+    </w:p>
+    <w:p>
+      <w:pPr>
+        <w:rPr>
+          <w:rFonts w:ascii="Times New Roman" w:hAnsi="Times New Roman" w:cs="Times New Roman"/>
+          <w:sz w:val="24"/>
+          <w:szCs w:val="24"/>
+        </w:rPr>
+      </w:pPr>
+      <w:r>
+        <w:rPr>
+          <w:rFonts w:ascii="Times New Roman" w:hAnsi="Times New Roman" w:cs="Times New Roman"/>
+          <w:sz w:val="24"/>
+          <w:szCs w:val="24"/>
+        </w:rPr>
+        <w:t>La ventana de pagos solo se despliega al hacer CheckOut o al elegir pagar con descuento desde la vista del huésped. En caso de pagar desde la vista de huésped, se aplica un 10% de descuento a la reserva que se hizo y se muestra el nuevo valor a pagar en la ventana que se despliega</w:t>
+      </w:r>
+      <w:r>
+        <w:rPr>
+          <w:rFonts w:ascii="Times New Roman" w:hAnsi="Times New Roman" w:cs="Times New Roman"/>
+          <w:sz w:val="24"/>
+          <w:szCs w:val="24"/>
+        </w:rPr>
+        <w:t xml:space="preserve">. </w:t>
+      </w:r>
+      <w:r>
+        <w:rPr>
+          <w:rFonts w:ascii="Times New Roman" w:hAnsi="Times New Roman" w:cs="Times New Roman"/>
+          <w:sz w:val="24"/>
+          <w:szCs w:val="24"/>
+        </w:rPr>
+        <w:t>En caso de CheckOut, se debe elegir un grupo para hacer CheckOut usando el botón de debajo del menú principal de un empleado o administrador, luego de elegir el grupo, se continúa con el CheckOut y eso genera y muestra la factura</w:t>
+      </w:r>
+      <w:r>
+        <w:rPr>
+          <w:rFonts w:ascii="Times New Roman" w:hAnsi="Times New Roman" w:cs="Times New Roman"/>
+          <w:sz w:val="24"/>
+          <w:szCs w:val="24"/>
+        </w:rPr>
+        <w:t xml:space="preserve">. Si el grupo ya había pagado con descuento, no se cobra la reserva sino solo las cosas consumidas durante la </w:t>
+      </w:r>
+      <w:r>
+        <w:rPr>
+          <w:rFonts w:ascii="Times New Roman" w:hAnsi="Times New Roman" w:cs="Times New Roman"/>
+          <w:sz w:val="24"/>
+          <w:szCs w:val="24"/>
+        </w:rPr>
+        <w:lastRenderedPageBreak/>
+        <w:t>estadía en el hotel (luego de hacer CheckIn), de lo contrario, la factura tiene en cuenta el precio de la reserva y también de las cosas consumidas durante la estadía. Al presionar el botón “pagar” de la factura, se despliega la ventana de pagos.</w:t>
+      </w:r>
+    </w:p>
+    <w:p>
+      <w:pPr>
+        <w:rPr>
+          <w:rFonts w:ascii="Times New Roman" w:hAnsi="Times New Roman" w:cs="Times New Roman"/>
+          <w:sz w:val="24"/>
+          <w:szCs w:val="24"/>
+        </w:rPr>
+      </w:pPr>
+      <w:r>
+        <w:rPr>
+          <w:rFonts w:ascii="Times New Roman" w:hAnsi="Times New Roman" w:cs="Times New Roman"/>
+          <w:sz w:val="24"/>
+          <w:szCs w:val="24"/>
+        </w:rPr>
+        <w:t>Una vez se desplegó la ventana de pagos se muestra en ella unos JRadioButtons que se cargan de manera dinámica para mostrar las pasarelas soportadas y se muestra el valor que se debe pagar. Luego de elegir una pasarela y presionar en “continuar” se despliega una nueva ventana para ingresar los datos del propietario de la tarjeta. Cuando se presiona “Efectuar pago” se da a saber si los datos ingresados fueron incorrectos, en cuyo caso puede volver a ingresarlos e intentarlo de nuevo, o si los datos fueron correctos se da a saber si el pago fue exitoso o si el monto de la tarjeta es insuficiente para cubrir el valor de la factura.</w:t>
+      </w:r>
+    </w:p>
+    <w:p>
+      <w:pPr>
+        <w:rPr>
+          <w:rFonts w:ascii="Times New Roman" w:hAnsi="Times New Roman" w:cs="Times New Roman"/>
+          <w:sz w:val="24"/>
+          <w:szCs w:val="24"/>
+        </w:rPr>
+      </w:pPr>
+      <w:r>
+        <w:rPr>
+          <w:rFonts w:ascii="Times New Roman" w:hAnsi="Times New Roman" w:cs="Times New Roman"/>
+          <w:sz w:val="24"/>
+          <w:szCs w:val="24"/>
+        </w:rPr>
+        <w:t xml:space="preserve">Por un lado, si el pago fue exitoso y se hizo desde la vista de huésped, se le suma el saldo a favor para que no se tenga en cuenta a la hora de hacer CheckOut. Por otro lado, si el pago fue exitoso y se realizó desde el CheckOut, se hace el CheckOut del grupo del hotel y se actualiza toda la actualización del hotel (y las tablas de ocupación) y se deja la habitación libre para que pueda ser utilizada en nuevas reservas y que no se puedan seguir cobrando </w:t>
+      </w:r>
+      <w:r>
+        <w:rPr>
+          <w:rFonts w:ascii="Times New Roman" w:hAnsi="Times New Roman" w:cs="Times New Roman"/>
+          <w:sz w:val="24"/>
+          <w:szCs w:val="24"/>
+        </w:rPr>
+        <w:t>servicios ni productos al grupo.</w:t>
+      </w:r>
+    </w:p>
+    <w:p>
+      <w:pPr>
+        <w:rPr>
+          <w:rFonts w:ascii="Times New Roman" w:hAnsi="Times New Roman" w:cs="Times New Roman"/>
+          <w:sz w:val="24"/>
+          <w:szCs w:val="24"/>
+        </w:rPr>
+      </w:pPr>
+    </w:p>
+    <w:p>
+      <w:pPr>
+        <w:pStyle w:val="Heading1"/>
+        <w:rPr>
+          <w:rFonts w:ascii="Times New Roman" w:hAnsi="Times New Roman" w:cs="Times New Roman"/>
+          <w:b/>
+          <w:bCs/>
+        </w:rPr>
+      </w:pPr>
+      <w:bookmarkStart w:id="11" w:name="_Toc136822021"/>
+      <w:r>
+        <w:rPr>
+          <w:rFonts w:ascii="Times New Roman" w:hAnsi="Times New Roman" w:cs="Times New Roman"/>
+          <w:b/>
+          <w:bCs/>
+        </w:rPr>
+        <w:t>Dinamización de pasarelas</w:t>
+      </w:r>
+      <w:bookmarkEnd w:id="11"/>
+    </w:p>
+    <w:p>
+      <w:pPr>
+        <w:rPr>
+          <w:rFonts w:ascii="Times New Roman" w:hAnsi="Times New Roman" w:cs="Times New Roman"/>
+          <w:sz w:val="24"/>
+          <w:szCs w:val="24"/>
+        </w:rPr>
+      </w:pPr>
+      <w:r>
+        <w:rPr>
+          <w:rFonts w:ascii="Times New Roman" w:hAnsi="Times New Roman" w:cs="Times New Roman"/>
+          <w:sz w:val="24"/>
+          <w:szCs w:val="24"/>
+        </w:rPr>
+        <w:t>Las pasarelas y pagos se actualizan en tiempo real a partir de la lectura de los datos almacenados en la carpeta “datosPagos”.</w:t>
+      </w:r>
+    </w:p>
+    <w:p>
+      <w:pPr>
+        <w:rPr>
+          <w:rFonts w:ascii="Times New Roman" w:hAnsi="Times New Roman" w:cs="Times New Roman"/>
+          <w:sz w:val="24"/>
+          <w:szCs w:val="24"/>
+        </w:rPr>
+      </w:pPr>
+      <w:r>
+        <w:rPr>
+          <w:rFonts w:ascii="Times New Roman" w:hAnsi="Times New Roman" w:cs="Times New Roman"/>
+          <w:sz w:val="24"/>
+          <w:szCs w:val="24"/>
+        </w:rPr>
+        <w:t>Los archivos llamados “Registros(*Pasarela*).txt” muestran todas las transacciones que se han realizado en dicha pasarela, mostrando su código de transacción y el monto cancelado. Por ejemplo, si se han hecho 10 pagos con Visa y 3 con MasterCard, entonces RegistrosVisa es un .txt con 10 líneas, RegistrosMasterCard es un .txt con 3 líneas y los otros archivos de RegistroPasarela se encuentran vacíos.</w:t>
+      </w:r>
+    </w:p>
+    <w:p>
+      <w:pPr>
+        <w:rPr>
+          <w:rFonts w:ascii="Times New Roman" w:hAnsi="Times New Roman" w:cs="Times New Roman"/>
+          <w:sz w:val="24"/>
+          <w:szCs w:val="24"/>
+        </w:rPr>
+      </w:pPr>
+      <w:r>
+        <w:rPr>
+          <w:rFonts w:ascii="Times New Roman" w:hAnsi="Times New Roman" w:cs="Times New Roman"/>
+          <w:sz w:val="24"/>
+          <w:szCs w:val="24"/>
+        </w:rPr>
+        <w:t xml:space="preserve">El archivo “Pasarelas.txt” contiene los nombres de las pasarelas soportadas. Según la cantidad de líneas que se encuentran en </w:t>
+      </w:r>
+      <w:r>
+        <w:rPr>
+          <w:rFonts w:ascii="Times New Roman" w:hAnsi="Times New Roman" w:cs="Times New Roman"/>
+          <w:sz w:val="24"/>
+          <w:szCs w:val="24"/>
+        </w:rPr>
+        <w:t>este archivo, se cargarán los JRadioButtons en la ventana de vagos. Si este .txt contiene las 2 líneas “Visa” y “MasterCard” solo se mostrarán esas 2 pasarelas como métodos de pago disponibles en la ventana de pagos en sus JRadioButtons, pero si se cierra la ventana de pagos usando el botón “cancelar”, se añade una nueva línea “AmericanExpress”</w:t>
+      </w:r>
+      <w:r>
+        <w:rPr>
+          <w:rFonts w:ascii="Times New Roman" w:hAnsi="Times New Roman" w:cs="Times New Roman"/>
+          <w:sz w:val="24"/>
+          <w:szCs w:val="24"/>
+        </w:rPr>
+        <w:t xml:space="preserve"> (sin parar de ejecutar la aplicación)</w:t>
+      </w:r>
+      <w:r>
+        <w:rPr>
+          <w:rFonts w:ascii="Times New Roman" w:hAnsi="Times New Roman" w:cs="Times New Roman"/>
+          <w:sz w:val="24"/>
+          <w:szCs w:val="24"/>
+        </w:rPr>
+        <w:t>, se guarda el archivo y se vuelve a abrir la ventana de pagos (desde el CheckOut) entonces ahora la ventana tendrá 3 en vez de solo 2 JradioButtons.</w:t>
+      </w:r>
+      <w:r>
+        <w:rPr>
+          <w:rFonts w:ascii="Times New Roman" w:hAnsi="Times New Roman" w:cs="Times New Roman"/>
+          <w:sz w:val="24"/>
+          <w:szCs w:val="24"/>
+        </w:rPr>
+        <w:t xml:space="preserve"> En caso de que se añada una nueva pasarela y no exista su clase Java, basta con crear la clase que tenga el mismo nombre que se puso en este .txt y hacer que extienda FormasDePago; su constructor debe tener la ruta correcta del archivo con sus datos y guardarlos en su atributo “path”, inicializar su atributo “tarjetas” como un nuevo HashMap y llamar a la función </w:t>
+      </w:r>
+      <w:r>
+        <w:rPr>
+          <w:rFonts w:ascii="Times New Roman" w:hAnsi="Times New Roman" w:cs="Times New Roman"/>
+          <w:sz w:val="24"/>
+          <w:szCs w:val="24"/>
+        </w:rPr>
+        <w:t>cargarDatosPagos</w:t>
+      </w:r>
+      <w:r>
+        <w:rPr>
+          <w:rFonts w:ascii="Times New Roman" w:hAnsi="Times New Roman" w:cs="Times New Roman"/>
+          <w:sz w:val="24"/>
+          <w:szCs w:val="24"/>
+        </w:rPr>
+        <w:t xml:space="preserve">() de su super. El único método que debe contener es el de registrarPago(int montoPagado) que debe </w:t>
+      </w:r>
+      <w:r>
+        <w:rPr>
+          <w:rFonts w:ascii="Times New Roman" w:hAnsi="Times New Roman" w:cs="Times New Roman"/>
+          <w:sz w:val="24"/>
+          <w:szCs w:val="24"/>
+        </w:rPr>
+        <w:lastRenderedPageBreak/>
+        <w:t>escribir el archivo que registre los pagos que se realicen con la pasarela. Puede guiarse de las clases de las otras pasarelas existentes.</w:t>
+      </w:r>
+      <w:r>
+        <w:rPr>
+          <w:rFonts w:ascii="Times New Roman" w:hAnsi="Times New Roman" w:cs="Times New Roman"/>
+          <w:sz w:val="24"/>
+          <w:szCs w:val="24"/>
+        </w:rPr>
+        <w:t xml:space="preserve"> Por último, debe crear el txt para su carga de datos y el txt para escribir sus registros según las rutas que haya decidido usar en la implementación.</w:t>
+      </w:r>
+    </w:p>
+    <w:p>
+      <w:pPr>
+        <w:rPr>
+          <w:rFonts w:ascii="Times New Roman" w:hAnsi="Times New Roman" w:cs="Times New Roman"/>
+          <w:sz w:val="24"/>
+          <w:szCs w:val="24"/>
+        </w:rPr>
+      </w:pPr>
+      <w:r>
+        <w:rPr>
+          <w:rFonts w:ascii="Times New Roman" w:hAnsi="Times New Roman" w:cs="Times New Roman"/>
+          <w:sz w:val="24"/>
+          <w:szCs w:val="24"/>
+        </w:rPr>
+        <w:t>Los archivos “</w:t>
+      </w:r>
+      <w:r>
+        <w:rPr>
+          <w:rFonts w:ascii="Times New Roman" w:hAnsi="Times New Roman" w:cs="Times New Roman"/>
+          <w:sz w:val="24"/>
+          <w:szCs w:val="24"/>
+        </w:rPr>
+        <w:t>(*Pasarela*)</w:t>
+      </w:r>
+      <w:r>
+        <w:rPr>
+          <w:rFonts w:ascii="Times New Roman" w:hAnsi="Times New Roman" w:cs="Times New Roman"/>
+          <w:sz w:val="24"/>
+          <w:szCs w:val="24"/>
+        </w:rPr>
+        <w:t>Datos.txt” contienen la información de las</w:t>
+      </w:r>
+      <w:r>
+        <w:rPr>
+          <w:rFonts w:ascii="Times New Roman" w:hAnsi="Times New Roman" w:cs="Times New Roman"/>
+          <w:sz w:val="24"/>
+          <w:szCs w:val="24"/>
+        </w:rPr>
+        <w:t xml:space="preserve"> tarjetas existentes en cada pasarela. Estos .txt contienen 8 columnas que corresponden a </w:t>
+      </w:r>
+      <w:r>
+        <w:rPr>
+          <w:rFonts w:ascii="Times New Roman" w:hAnsi="Times New Roman" w:cs="Times New Roman"/>
+          <w:sz w:val="24"/>
+          <w:szCs w:val="24"/>
+        </w:rPr>
+        <w:t>nombre</w:t>
+      </w:r>
+      <w:r>
+        <w:rPr>
+          <w:rFonts w:ascii="Times New Roman" w:hAnsi="Times New Roman" w:cs="Times New Roman"/>
+          <w:sz w:val="24"/>
+          <w:szCs w:val="24"/>
+        </w:rPr>
+        <w:t xml:space="preserve"> del d</w:t>
+      </w:r>
+      <w:r>
+        <w:rPr>
+          <w:rFonts w:ascii="Times New Roman" w:hAnsi="Times New Roman" w:cs="Times New Roman"/>
+          <w:sz w:val="24"/>
+          <w:szCs w:val="24"/>
+        </w:rPr>
+        <w:t>ueño, n</w:t>
+      </w:r>
+      <w:r>
+        <w:rPr>
+          <w:rFonts w:ascii="Times New Roman" w:hAnsi="Times New Roman" w:cs="Times New Roman"/>
+          <w:sz w:val="24"/>
+          <w:szCs w:val="24"/>
+        </w:rPr>
+        <w:t>ú</w:t>
+      </w:r>
+      <w:r>
+        <w:rPr>
+          <w:rFonts w:ascii="Times New Roman" w:hAnsi="Times New Roman" w:cs="Times New Roman"/>
+          <w:sz w:val="24"/>
+          <w:szCs w:val="24"/>
+        </w:rPr>
+        <w:t>mero</w:t>
+      </w:r>
+      <w:r>
+        <w:rPr>
+          <w:rFonts w:ascii="Times New Roman" w:hAnsi="Times New Roman" w:cs="Times New Roman"/>
+          <w:sz w:val="24"/>
+          <w:szCs w:val="24"/>
+        </w:rPr>
+        <w:t xml:space="preserve"> de c</w:t>
+      </w:r>
+      <w:r>
+        <w:rPr>
+          <w:rFonts w:ascii="Times New Roman" w:hAnsi="Times New Roman" w:cs="Times New Roman"/>
+          <w:sz w:val="24"/>
+          <w:szCs w:val="24"/>
+        </w:rPr>
+        <w:t xml:space="preserve">elular, </w:t>
+      </w:r>
+      <w:r>
+        <w:rPr>
+          <w:rFonts w:ascii="Times New Roman" w:hAnsi="Times New Roman" w:cs="Times New Roman"/>
+          <w:sz w:val="24"/>
+          <w:szCs w:val="24"/>
+        </w:rPr>
+        <w:t>n</w:t>
+      </w:r>
+      <w:r>
+        <w:rPr>
+          <w:rFonts w:ascii="Times New Roman" w:hAnsi="Times New Roman" w:cs="Times New Roman"/>
+          <w:sz w:val="24"/>
+          <w:szCs w:val="24"/>
+        </w:rPr>
+        <w:t>ú</w:t>
+      </w:r>
+      <w:r>
+        <w:rPr>
+          <w:rFonts w:ascii="Times New Roman" w:hAnsi="Times New Roman" w:cs="Times New Roman"/>
+          <w:sz w:val="24"/>
+          <w:szCs w:val="24"/>
+        </w:rPr>
+        <w:t>mero de</w:t>
+      </w:r>
+      <w:r>
+        <w:rPr>
+          <w:rFonts w:ascii="Times New Roman" w:hAnsi="Times New Roman" w:cs="Times New Roman"/>
+          <w:sz w:val="24"/>
+          <w:szCs w:val="24"/>
+        </w:rPr>
+        <w:t xml:space="preserve"> documento, </w:t>
+      </w:r>
+      <w:r>
+        <w:rPr>
+          <w:rFonts w:ascii="Times New Roman" w:hAnsi="Times New Roman" w:cs="Times New Roman"/>
+          <w:sz w:val="24"/>
+          <w:szCs w:val="24"/>
+        </w:rPr>
+        <w:t>número</w:t>
+      </w:r>
+      <w:r>
+        <w:rPr>
+          <w:rFonts w:ascii="Times New Roman" w:hAnsi="Times New Roman" w:cs="Times New Roman"/>
+          <w:sz w:val="24"/>
+          <w:szCs w:val="24"/>
+        </w:rPr>
+        <w:t xml:space="preserve"> de t</w:t>
+      </w:r>
+      <w:r>
+        <w:rPr>
+          <w:rFonts w:ascii="Times New Roman" w:hAnsi="Times New Roman" w:cs="Times New Roman"/>
+          <w:sz w:val="24"/>
+          <w:szCs w:val="24"/>
+        </w:rPr>
+        <w:t>arjeta, fecha</w:t>
+      </w:r>
+      <w:r>
+        <w:rPr>
+          <w:rFonts w:ascii="Times New Roman" w:hAnsi="Times New Roman" w:cs="Times New Roman"/>
+          <w:sz w:val="24"/>
+          <w:szCs w:val="24"/>
+        </w:rPr>
+        <w:t xml:space="preserve"> de v</w:t>
+      </w:r>
+      <w:r>
+        <w:rPr>
+          <w:rFonts w:ascii="Times New Roman" w:hAnsi="Times New Roman" w:cs="Times New Roman"/>
+          <w:sz w:val="24"/>
+          <w:szCs w:val="24"/>
+        </w:rPr>
+        <w:t>encimiento, n</w:t>
+      </w:r>
+      <w:r>
+        <w:rPr>
+          <w:rFonts w:ascii="Times New Roman" w:hAnsi="Times New Roman" w:cs="Times New Roman"/>
+          <w:sz w:val="24"/>
+          <w:szCs w:val="24"/>
+        </w:rPr>
+        <w:t>ú</w:t>
+      </w:r>
+      <w:r>
+        <w:rPr>
+          <w:rFonts w:ascii="Times New Roman" w:hAnsi="Times New Roman" w:cs="Times New Roman"/>
+          <w:sz w:val="24"/>
+          <w:szCs w:val="24"/>
+        </w:rPr>
+        <w:t>mero</w:t>
+      </w:r>
+      <w:r>
+        <w:rPr>
+          <w:rFonts w:ascii="Times New Roman" w:hAnsi="Times New Roman" w:cs="Times New Roman"/>
+          <w:sz w:val="24"/>
+          <w:szCs w:val="24"/>
+        </w:rPr>
+        <w:t xml:space="preserve"> d</w:t>
+      </w:r>
+      <w:r>
+        <w:rPr>
+          <w:rFonts w:ascii="Times New Roman" w:hAnsi="Times New Roman" w:cs="Times New Roman"/>
+          <w:sz w:val="24"/>
+          <w:szCs w:val="24"/>
+        </w:rPr>
+        <w:t>e</w:t>
+      </w:r>
+      <w:r>
+        <w:rPr>
+          <w:rFonts w:ascii="Times New Roman" w:hAnsi="Times New Roman" w:cs="Times New Roman"/>
+          <w:sz w:val="24"/>
+          <w:szCs w:val="24"/>
+        </w:rPr>
+        <w:t xml:space="preserve"> s</w:t>
+      </w:r>
+      <w:r>
+        <w:rPr>
+          <w:rFonts w:ascii="Times New Roman" w:hAnsi="Times New Roman" w:cs="Times New Roman"/>
+          <w:sz w:val="24"/>
+          <w:szCs w:val="24"/>
+        </w:rPr>
+        <w:t>eguridad</w:t>
+      </w:r>
+      <w:r>
+        <w:rPr>
+          <w:rFonts w:ascii="Times New Roman" w:hAnsi="Times New Roman" w:cs="Times New Roman"/>
+          <w:sz w:val="24"/>
+          <w:szCs w:val="24"/>
+        </w:rPr>
+        <w:t xml:space="preserve"> y </w:t>
+      </w:r>
+      <w:r>
+        <w:rPr>
+          <w:rFonts w:ascii="Times New Roman" w:hAnsi="Times New Roman" w:cs="Times New Roman"/>
+          <w:sz w:val="24"/>
+          <w:szCs w:val="24"/>
+        </w:rPr>
+        <w:t>monto</w:t>
+      </w:r>
+      <w:r>
+        <w:rPr>
+          <w:rFonts w:ascii="Times New Roman" w:hAnsi="Times New Roman" w:cs="Times New Roman"/>
+          <w:sz w:val="24"/>
+          <w:szCs w:val="24"/>
+        </w:rPr>
+        <w:t>.</w:t>
+      </w:r>
+      <w:r>
+        <w:rPr>
+          <w:rFonts w:ascii="Times New Roman" w:hAnsi="Times New Roman" w:cs="Times New Roman"/>
+          <w:sz w:val="24"/>
+          <w:szCs w:val="24"/>
+        </w:rPr>
+        <w:t xml:space="preserve"> Estos archivos también se pueden editar en tiempo real mientras la aplicación se ejecuta. Por ejemplo puede probar colocar un monto menor al de la factura, luego ejecutar el pago (la operación lo devolverá a la ventana de pagos porque el monto fue insuficiente), actualizar el monto en el txt y volver a ejecutar el pago.</w:t>
+      </w:r>
+    </w:p>
+    <w:p>
+      <w:pPr>
+        <w:rPr>
+          <w:rFonts w:ascii="Times New Roman" w:hAnsi="Times New Roman" w:cs="Times New Roman"/>
+          <w:sz w:val="24"/>
+          <w:szCs w:val="24"/>
+        </w:rPr>
+      </w:pPr>
+      <w:r>
+        <w:rPr>
+          <w:rFonts w:ascii="Times New Roman" w:hAnsi="Times New Roman" w:cs="Times New Roman"/>
+          <w:sz w:val="24"/>
+          <w:szCs w:val="24"/>
+        </w:rPr>
+        <w:t xml:space="preserve">Para efectos prácticos de pruebas, las tarjetas se cargan leyendo sus propios .txts de datos cada vez que se va a ejecutar un pago y los txt no se modifican nunca, por lo que si una tarjeta tiene un monto de 30,000 y efectúa un pago de 29,000 de todas formas podrá seguir </w:t>
+      </w:r>
+      <w:r>
+        <w:rPr>
+          <w:rFonts w:ascii="Times New Roman" w:hAnsi="Times New Roman" w:cs="Times New Roman"/>
+          <w:sz w:val="24"/>
+          <w:szCs w:val="24"/>
+        </w:rPr>
+        <w:t>efectuando pagos menores a 30,000 y no a 1,000.</w:t>
+      </w:r>
+    </w:p>
+    <w:p>
+      <w:pPr>
+        <w:rPr>
+          <w:rFonts w:ascii="Times New Roman" w:hAnsi="Times New Roman" w:cs="Times New Roman"/>
+          <w:sz w:val="24"/>
+          <w:szCs w:val="24"/>
+        </w:rPr>
+      </w:pPr>
+    </w:p>
+    <w:p>
+      <w:pPr>
+        <w:pStyle w:val="Heading1"/>
+        <w:rPr>
+          <w:rFonts w:ascii="Times New Roman" w:hAnsi="Times New Roman" w:cs="Times New Roman"/>
+          <w:b/>
+          <w:bCs/>
+        </w:rPr>
+      </w:pPr>
+      <w:r>
+        <w:rPr>
+          <w:rFonts w:ascii="Times New Roman" w:hAnsi="Times New Roman" w:cs="Times New Roman"/>
+          <w:b/>
+          <w:bCs/>
+        </w:rPr>
+        <w:t>Reportes</w:t>
+      </w:r>
+    </w:p>
+    <w:p>
+      <w:pPr>
+        <w:rPr>
+          <w:rFonts w:ascii="Times New Roman" w:hAnsi="Times New Roman" w:cs="Times New Roman"/>
+          <w:sz w:val="24"/>
+          <w:szCs w:val="24"/>
+        </w:rPr>
+      </w:pPr>
+      <w:r>
+        <w:rPr>
+          <w:rFonts w:ascii="Times New Roman" w:hAnsi="Times New Roman" w:cs="Times New Roman"/>
+          <w:sz w:val="24"/>
+          <w:szCs w:val="24"/>
+        </w:rPr>
+        <w:t>En el</w:t>
+      </w:r>
+      <w:r>
+        <w:rPr>
+          <w:rFonts w:ascii="Times New Roman" w:hAnsi="Times New Roman" w:cs="Times New Roman"/>
+          <w:sz w:val="24"/>
+          <w:szCs w:val="24"/>
+        </w:rPr>
+        <w:t xml:space="preserve"> botón de reportes se despliega una nueva ventana que muestra 4 gráficas. Una de ventas por producto en cantidad, otra de ventas por producto en ganancias, otra del valor de las facturas a lo largo del tiempo y otra de la r</w:t>
+      </w:r>
+      <w:r>
+        <w:rPr>
+          <w:rFonts w:ascii="Times New Roman" w:hAnsi="Times New Roman" w:cs="Times New Roman"/>
+          <w:sz w:val="24"/>
+          <w:szCs w:val="24"/>
+        </w:rPr>
+        <w:t>elación entre el valor de los consumos en el restaurante y el valor que se pag</w:t>
+      </w:r>
+      <w:r>
+        <w:rPr>
+          <w:rFonts w:ascii="Times New Roman" w:hAnsi="Times New Roman" w:cs="Times New Roman"/>
+          <w:sz w:val="24"/>
+          <w:szCs w:val="24"/>
+        </w:rPr>
+        <w:t>a</w:t>
+      </w:r>
+      <w:r>
+        <w:rPr>
+          <w:rFonts w:ascii="Times New Roman" w:hAnsi="Times New Roman" w:cs="Times New Roman"/>
+          <w:sz w:val="24"/>
+          <w:szCs w:val="24"/>
+        </w:rPr>
+        <w:t xml:space="preserve"> por noche por habitación</w:t>
+      </w:r>
+      <w:r>
+        <w:rPr>
+          <w:rFonts w:ascii="Times New Roman" w:hAnsi="Times New Roman" w:cs="Times New Roman"/>
+          <w:sz w:val="24"/>
+          <w:szCs w:val="24"/>
+        </w:rPr>
+        <w:t>.</w:t>
+      </w:r>
+      <w:r>
+        <w:rPr>
+          <w:rFonts w:ascii="Times New Roman" w:hAnsi="Times New Roman" w:cs="Times New Roman"/>
+          <w:sz w:val="24"/>
+          <w:szCs w:val="24"/>
+        </w:rPr>
+        <w:t xml:space="preserve"> Las graficas se van actualizando en tiempo real a medida que se utiliza la aplicación.</w:t>
+      </w:r>
+    </w:p>
+    <w:p>
+      <w:pPr>
+        <w:rPr>
+          <w:rFonts w:ascii="Times New Roman" w:hAnsi="Times New Roman" w:cs="Times New Roman"/>
+          <w:sz w:val="24"/>
+          <w:szCs w:val="24"/>
+        </w:rPr>
+      </w:pPr>
+    </w:p>
+    <w:p>
+      <w:pPr>
+        <w:pStyle w:val="Heading1"/>
+        <w:rPr>
+          <w:rFonts w:ascii="Times New Roman" w:hAnsi="Times New Roman" w:cs="Times New Roman"/>
+          <w:b/>
+          <w:bCs/>
+        </w:rPr>
+      </w:pPr>
+      <w:bookmarkStart w:id="12" w:name="_Toc136822022"/>
+      <w:r>
+        <w:rPr>
+          <w:rFonts w:ascii="Times New Roman" w:hAnsi="Times New Roman" w:cs="Times New Roman"/>
+          <w:b/>
+          <w:bCs/>
+        </w:rPr>
         <w:t>Anotaciones</w:t>
       </w:r>
-      <w:bookmarkEnd w:id="10"/>
-    </w:p>
-    <w:p>
-      <w:pPr>
-        <w:rPr>
-          <w:rFonts w:ascii="Times New Roman" w:hAnsi="Times New Roman" w:cs="Times New Roman"/>
+      <w:bookmarkEnd w:id="12"/>
+    </w:p>
+    <w:p>
+      <w:pPr>
+        <w:rPr>
+          <w:rFonts w:ascii="Times New Roman" w:hAnsi="Times New Roman" w:cs="Times New Roman"/>
+          <w:sz w:val="24"/>
+          <w:szCs w:val="24"/>
         </w:rPr>
       </w:pPr>
     </w:p>
@@ -2953,7 +3341,15 @@
           <w:sz w:val="24"/>
           <w:szCs w:val="24"/>
         </w:rPr>
-        <w:t>Un usuario no puede eliminarse a sí mismo (debe eliminarse desde otro usuario).</w:t>
+        <w:t>Un usuario no puede</w:t>
+      </w:r>
+      <w:r>
+        <w:rPr>
+          <w:rFonts w:ascii="Times New Roman" w:hAnsi="Times New Roman" w:cs="Times New Roman"/>
+          <w:sz w:val="24"/>
+          <w:szCs w:val="24"/>
+        </w:rPr>
+        <w:t xml:space="preserve"> eliminarse a sí mismo (debe eliminarse desde otro usuario).</w:t>
       </w:r>
     </w:p>
     <w:p>
@@ -2976,33 +3372,7 @@
           <w:sz w:val="24"/>
           <w:szCs w:val="24"/>
         </w:rPr>
-        <w:t xml:space="preserve">Si al presionar alguna tabla sus datos no se muestran donde corresponde, haga varios </w:t>
-      </w:r>
-      <w:proofErr w:type="spellStart"/>
-      <w:r>
-        <w:rPr>
-          <w:rFonts w:ascii="Times New Roman" w:hAnsi="Times New Roman" w:cs="Times New Roman"/>
-          <w:sz w:val="24"/>
-          <w:szCs w:val="24"/>
-        </w:rPr>
-        <w:t>clicks</w:t>
-      </w:r>
-      <w:proofErr w:type="spellEnd"/>
-      <w:r>
-        <w:rPr>
-          <w:rFonts w:ascii="Times New Roman" w:hAnsi="Times New Roman" w:cs="Times New Roman"/>
-          <w:sz w:val="24"/>
-          <w:szCs w:val="24"/>
-        </w:rPr>
-        <w:t xml:space="preserve"> hasta que</w:t>
-      </w:r>
-      <w:r>
-        <w:rPr>
-          <w:rFonts w:ascii="Times New Roman" w:hAnsi="Times New Roman" w:cs="Times New Roman"/>
-          <w:sz w:val="24"/>
-          <w:szCs w:val="24"/>
-        </w:rPr>
-        <w:t xml:space="preserve"> funcione.</w:t>
+        <w:t>Si al presionar alguna tabla sus datos no se muestran donde corresponde, haga varios clicks hasta que funcione.</w:t>
       </w:r>
     </w:p>
     <w:p>
@@ -3110,7 +3480,16 @@
           <w:sz w:val="24"/>
           <w:szCs w:val="24"/>
         </w:rPr>
-        <w:t xml:space="preserve">La tabla de ocupación anual muestra la cantidad de ocupaciones de cada mes. La cantidad de ocupaciones de cada mes se calcula de la siguiente manera: por cada habitación se suma +1 por cada día que fue reservada. Por ejemplo, si existen </w:t>
+        <w:t xml:space="preserve">La tabla de ocupación anual muestra la cantidad de ocupaciones de cada mes. La cantidad de ocupaciones de cada mes se calcula de la siguiente manera: por cada </w:t>
+      </w:r>
+      <w:r>
+        <w:rPr>
+          <w:rFonts w:ascii="Times New Roman" w:hAnsi="Times New Roman" w:cs="Times New Roman"/>
+          <w:sz w:val="24"/>
+          <w:szCs w:val="24"/>
+        </w:rPr>
+        <w:lastRenderedPageBreak/>
+        <w:t xml:space="preserve">habitación se suma +1 por cada día que fue reservada. Por ejemplo, si existen </w:t>
       </w:r>
       <w:r>
         <w:rPr>
@@ -3126,25 +3505,7 @@
           <w:sz w:val="24"/>
           <w:szCs w:val="24"/>
         </w:rPr>
-        <w:t xml:space="preserve"> 101, 102 y 201, y la 101 fue reservada por 5 días de </w:t>
-      </w:r>
-      <w:proofErr w:type="gramStart"/>
-      <w:r>
-        <w:rPr>
-          <w:rFonts w:ascii="Times New Roman" w:hAnsi="Times New Roman" w:cs="Times New Roman"/>
-          <w:sz w:val="24"/>
-          <w:szCs w:val="24"/>
-        </w:rPr>
-        <w:t>Junio</w:t>
-      </w:r>
-      <w:proofErr w:type="gramEnd"/>
-      <w:r>
-        <w:rPr>
-          <w:rFonts w:ascii="Times New Roman" w:hAnsi="Times New Roman" w:cs="Times New Roman"/>
-          <w:sz w:val="24"/>
-          <w:szCs w:val="24"/>
-        </w:rPr>
-        <w:t>, la 201 fue reservada por 20 días de Junio y la 102 fue reservada por 1 día de Octubre, entonces la tabla mostrará 25 en Junio y 1 en Octubre.</w:t>
+        <w:t xml:space="preserve"> 101, 102 y 201, y la 101 fue reservada por 5 días de Junio, la 201 fue reservada por 20 días de Junio y la 102 fue reservada por 1 día de Octubre, entonces la tabla mostrará 25 en Junio y 1 en Octubre.</w:t>
       </w:r>
     </w:p>
     <w:p>
@@ -3167,16 +3528,7 @@
           <w:sz w:val="24"/>
           <w:szCs w:val="24"/>
         </w:rPr>
-        <w:t xml:space="preserve">Adicionalmente, el color de la ocupación se muestra de manera dinámica según la capacidad total del hotel. Es decir que si solo existe una habitación (ej. La </w:t>
-      </w:r>
-      <w:r>
-        <w:rPr>
-          <w:rFonts w:ascii="Times New Roman" w:hAnsi="Times New Roman" w:cs="Times New Roman"/>
-          <w:sz w:val="24"/>
-          <w:szCs w:val="24"/>
-        </w:rPr>
-        <w:lastRenderedPageBreak/>
-        <w:t>habitación 101) y fue reservada por 25 días en Abril entonces la ocupación de Abril muestra 25 y se colorea de rojo (cerca de la ocupación máxima posible, ya que el hotel en Abril solo puede hospedar máximo a 3</w:t>
+        <w:t>Adicionalmente, el color de la ocupación se muestra de manera dinámica según la capacidad total del hotel. Es decir que si solo existe una habitación (ej. La habitación 101) y fue reservada por 25 días en Abril entonces la ocupación de Abril muestra 25 y se colorea de rojo (cerca de la ocupación máxima posible, ya que el hotel en Abril solo puede hospedar máximo a 3</w:t>
       </w:r>
       <w:r>
         <w:rPr>
@@ -3239,25 +3591,7 @@
           <w:sz w:val="24"/>
           <w:szCs w:val="24"/>
         </w:rPr>
-        <w:t xml:space="preserve">En el apartado de servicios y de restaurante solo se pueden cobrar cosas a habitaciones que se encuentran ocupadas de verdad (no solo reservadas). Es decir que para poder añadir cosas a una habitación primero su grupo debe hacer </w:t>
-      </w:r>
-      <w:proofErr w:type="spellStart"/>
-      <w:r>
-        <w:rPr>
-          <w:rFonts w:ascii="Times New Roman" w:hAnsi="Times New Roman" w:cs="Times New Roman"/>
-          <w:sz w:val="24"/>
-          <w:szCs w:val="24"/>
-        </w:rPr>
-        <w:t>Check</w:t>
-      </w:r>
-      <w:proofErr w:type="spellEnd"/>
-      <w:r>
-        <w:rPr>
-          <w:rFonts w:ascii="Times New Roman" w:hAnsi="Times New Roman" w:cs="Times New Roman"/>
-          <w:sz w:val="24"/>
-          <w:szCs w:val="24"/>
-        </w:rPr>
-        <w:t>-In en el menú principal.</w:t>
+        <w:t>En el apartado de servicios y de restaurante solo se pueden cobrar cosas a habitaciones que se encuentran ocupadas de verdad (no solo reservadas). Es decir que para poder añadir cosas a una habitación primero su grupo debe hacer Check-In en el menú principal.</w:t>
       </w:r>
     </w:p>
     <w:p>
@@ -3280,79 +3614,7 @@
           <w:sz w:val="24"/>
           <w:szCs w:val="24"/>
         </w:rPr>
-        <w:t xml:space="preserve">El apartado de </w:t>
-      </w:r>
-      <w:proofErr w:type="spellStart"/>
-      <w:r>
-        <w:rPr>
-          <w:rFonts w:ascii="Times New Roman" w:hAnsi="Times New Roman" w:cs="Times New Roman"/>
-          <w:sz w:val="24"/>
-          <w:szCs w:val="24"/>
-        </w:rPr>
-        <w:t>Check</w:t>
-      </w:r>
-      <w:proofErr w:type="spellEnd"/>
-      <w:r>
-        <w:rPr>
-          <w:rFonts w:ascii="Times New Roman" w:hAnsi="Times New Roman" w:cs="Times New Roman"/>
-          <w:sz w:val="24"/>
-          <w:szCs w:val="24"/>
-        </w:rPr>
-        <w:t xml:space="preserve">-In solo deja hacer </w:t>
-      </w:r>
-      <w:proofErr w:type="spellStart"/>
-      <w:r>
-        <w:rPr>
-          <w:rFonts w:ascii="Times New Roman" w:hAnsi="Times New Roman" w:cs="Times New Roman"/>
-          <w:sz w:val="24"/>
-          <w:szCs w:val="24"/>
-        </w:rPr>
-        <w:t>Check</w:t>
-      </w:r>
-      <w:proofErr w:type="spellEnd"/>
-      <w:r>
-        <w:rPr>
-          <w:rFonts w:ascii="Times New Roman" w:hAnsi="Times New Roman" w:cs="Times New Roman"/>
-          <w:sz w:val="24"/>
-          <w:szCs w:val="24"/>
-        </w:rPr>
-        <w:t xml:space="preserve">-In a los grupos que les corresponde en ese día ficticio. Por ejemplo, si un grupo hizo una reserva para el 17 de </w:t>
-      </w:r>
-      <w:proofErr w:type="spellStart"/>
-      <w:r>
-        <w:rPr>
-          <w:rFonts w:ascii="Times New Roman" w:hAnsi="Times New Roman" w:cs="Times New Roman"/>
-          <w:sz w:val="24"/>
-          <w:szCs w:val="24"/>
-        </w:rPr>
-        <w:t>Ocutbre</w:t>
-      </w:r>
-      <w:proofErr w:type="spellEnd"/>
-      <w:r>
-        <w:rPr>
-          <w:rFonts w:ascii="Times New Roman" w:hAnsi="Times New Roman" w:cs="Times New Roman"/>
-          <w:sz w:val="24"/>
-          <w:szCs w:val="24"/>
-        </w:rPr>
-        <w:t xml:space="preserve">, SOLO puede hacer </w:t>
-      </w:r>
-      <w:proofErr w:type="spellStart"/>
-      <w:r>
-        <w:rPr>
-          <w:rFonts w:ascii="Times New Roman" w:hAnsi="Times New Roman" w:cs="Times New Roman"/>
-          <w:sz w:val="24"/>
-          <w:szCs w:val="24"/>
-        </w:rPr>
-        <w:t>Check</w:t>
-      </w:r>
-      <w:proofErr w:type="spellEnd"/>
-      <w:r>
-        <w:rPr>
-          <w:rFonts w:ascii="Times New Roman" w:hAnsi="Times New Roman" w:cs="Times New Roman"/>
-          <w:sz w:val="24"/>
-          <w:szCs w:val="24"/>
-        </w:rPr>
-        <w:t xml:space="preserve">-In el 17 de </w:t>
+        <w:t xml:space="preserve">El apartado de Check-In solo deja hacer Check-In a los grupos que les corresponde en ese día ficticio. Por ejemplo, si un grupo hizo una reserva para el 17 de Ocutbre, SOLO puede hacer Check-In el 17 de </w:t>
       </w:r>
       <w:r>
         <w:rPr>
@@ -3384,25 +3646,7 @@
           <w:sz w:val="24"/>
           <w:szCs w:val="24"/>
         </w:rPr>
-        <w:t xml:space="preserve"> entonces el ComboBox de </w:t>
-      </w:r>
-      <w:proofErr w:type="spellStart"/>
-      <w:r>
-        <w:rPr>
-          <w:rFonts w:ascii="Times New Roman" w:hAnsi="Times New Roman" w:cs="Times New Roman"/>
-          <w:sz w:val="24"/>
-          <w:szCs w:val="24"/>
-        </w:rPr>
-        <w:t>Check</w:t>
-      </w:r>
-      <w:proofErr w:type="spellEnd"/>
-      <w:r>
-        <w:rPr>
-          <w:rFonts w:ascii="Times New Roman" w:hAnsi="Times New Roman" w:cs="Times New Roman"/>
-          <w:sz w:val="24"/>
-          <w:szCs w:val="24"/>
-        </w:rPr>
-        <w:t>-In no mostrará dicho grupo.</w:t>
+        <w:t xml:space="preserve"> entonces el ComboBox de Check-In no mostrará dicho grupo.</w:t>
       </w:r>
     </w:p>
     <w:p>
@@ -3425,79 +3669,7 @@
           <w:sz w:val="24"/>
           <w:szCs w:val="24"/>
         </w:rPr>
-        <w:t xml:space="preserve">Por otro lado, el apartado de </w:t>
-      </w:r>
-      <w:proofErr w:type="spellStart"/>
-      <w:r>
-        <w:rPr>
-          <w:rFonts w:ascii="Times New Roman" w:hAnsi="Times New Roman" w:cs="Times New Roman"/>
-          <w:sz w:val="24"/>
-          <w:szCs w:val="24"/>
-        </w:rPr>
-        <w:t>Check-Out</w:t>
-      </w:r>
-      <w:proofErr w:type="spellEnd"/>
-      <w:r>
-        <w:rPr>
-          <w:rFonts w:ascii="Times New Roman" w:hAnsi="Times New Roman" w:cs="Times New Roman"/>
-          <w:sz w:val="24"/>
-          <w:szCs w:val="24"/>
-        </w:rPr>
-        <w:t xml:space="preserve"> en su ComboBox SOLO muestra los grupos que ya han hecho </w:t>
-      </w:r>
-      <w:proofErr w:type="spellStart"/>
-      <w:r>
-        <w:rPr>
-          <w:rFonts w:ascii="Times New Roman" w:hAnsi="Times New Roman" w:cs="Times New Roman"/>
-          <w:sz w:val="24"/>
-          <w:szCs w:val="24"/>
-        </w:rPr>
-        <w:t>Check</w:t>
-      </w:r>
-      <w:proofErr w:type="spellEnd"/>
-      <w:r>
-        <w:rPr>
-          <w:rFonts w:ascii="Times New Roman" w:hAnsi="Times New Roman" w:cs="Times New Roman"/>
-          <w:sz w:val="24"/>
-          <w:szCs w:val="24"/>
-        </w:rPr>
-        <w:t xml:space="preserve">-In. En caso de hacer </w:t>
-      </w:r>
-      <w:proofErr w:type="spellStart"/>
-      <w:r>
-        <w:rPr>
-          <w:rFonts w:ascii="Times New Roman" w:hAnsi="Times New Roman" w:cs="Times New Roman"/>
-          <w:sz w:val="24"/>
-          <w:szCs w:val="24"/>
-        </w:rPr>
-        <w:t>Check-Out</w:t>
-      </w:r>
-      <w:proofErr w:type="spellEnd"/>
-      <w:r>
-        <w:rPr>
-          <w:rFonts w:ascii="Times New Roman" w:hAnsi="Times New Roman" w:cs="Times New Roman"/>
-          <w:sz w:val="24"/>
-          <w:szCs w:val="24"/>
-        </w:rPr>
-        <w:t xml:space="preserve"> en una fecha posterior a la del fin de la reserva, se notificará que aplica una multa, de lo contrario, un grupo puede hacer </w:t>
-      </w:r>
-      <w:proofErr w:type="spellStart"/>
-      <w:r>
-        <w:rPr>
-          <w:rFonts w:ascii="Times New Roman" w:hAnsi="Times New Roman" w:cs="Times New Roman"/>
-          <w:sz w:val="24"/>
-          <w:szCs w:val="24"/>
-        </w:rPr>
-        <w:t>Check-Out</w:t>
-      </w:r>
-      <w:proofErr w:type="spellEnd"/>
-      <w:r>
-        <w:rPr>
-          <w:rFonts w:ascii="Times New Roman" w:hAnsi="Times New Roman" w:cs="Times New Roman"/>
-          <w:sz w:val="24"/>
-          <w:szCs w:val="24"/>
-        </w:rPr>
-        <w:t xml:space="preserve"> desde el primer día de su reserva hasta el último día de su reserva con total normalidad.</w:t>
+        <w:t>Por otro lado, el apartado de Check-Out en su ComboBox SOLO muestra los grupos que ya han hecho Check-In. En caso de hacer Check-Out en una fecha posterior a la del fin de la reserva, se notificará que aplica una multa, de lo contrario, un grupo puede hacer Check-Out desde el primer día de su reserva hasta el último día de su reserva con total normalidad.</w:t>
       </w:r>
     </w:p>
     <w:p>
@@ -3520,25 +3692,7 @@
           <w:sz w:val="24"/>
           <w:szCs w:val="24"/>
         </w:rPr>
-        <w:t xml:space="preserve">Al realizar el </w:t>
-      </w:r>
-      <w:proofErr w:type="spellStart"/>
-      <w:r>
-        <w:rPr>
-          <w:rFonts w:ascii="Times New Roman" w:hAnsi="Times New Roman" w:cs="Times New Roman"/>
-          <w:sz w:val="24"/>
-          <w:szCs w:val="24"/>
-        </w:rPr>
-        <w:t>Check-Out</w:t>
-      </w:r>
-      <w:proofErr w:type="spellEnd"/>
-      <w:r>
-        <w:rPr>
-          <w:rFonts w:ascii="Times New Roman" w:hAnsi="Times New Roman" w:cs="Times New Roman"/>
-          <w:sz w:val="24"/>
-          <w:szCs w:val="24"/>
-        </w:rPr>
-        <w:t xml:space="preserve"> se obliga a hacer el pago o si no, no se puede continuar con el uso de la aplicación. El pago puede elegir hacerse en efectivo o usando tarjeta. Primero se muestra</w:t>
+        <w:t>Al realizar el Check-Out se obliga a hacer el pago o si no, no se puede continuar con el uso de la aplicación. El pago puede elegir hacerse en efectivo o usando tarjeta. Primero se muestra</w:t>
       </w:r>
       <w:r>
         <w:rPr>
@@ -3570,6 +3724,99 @@
           <w:szCs w:val="24"/>
         </w:rPr>
         <w:t>Para todos los pagos con tarjeta se piden los mismos datos. Una vez se tienen los datos, se autentica la tarjeta y el monto. Si ambas condiciones se cumplen, se hace el pago. Cada pasarela de pago se diferencia de las demás únicamente por la forma en que registra sus pagos.</w:t>
+      </w:r>
+    </w:p>
+    <w:p>
+      <w:pPr>
+        <w:pStyle w:val="ListParagraph"/>
+        <w:numPr>
+          <w:ilvl w:val="0"/>
+          <w:numId w:val="2"/>
+        </w:numPr>
+        <w:spacing w:line="276" w:lineRule="auto"/>
+        <w:rPr>
+          <w:rFonts w:ascii="Times New Roman" w:hAnsi="Times New Roman" w:cs="Times New Roman"/>
+          <w:sz w:val="24"/>
+          <w:szCs w:val="24"/>
+        </w:rPr>
+      </w:pPr>
+      <w:r>
+        <w:rPr>
+          <w:rFonts w:ascii="Times New Roman" w:hAnsi="Times New Roman" w:cs="Times New Roman"/>
+          <w:sz w:val="24"/>
+          <w:szCs w:val="24"/>
+        </w:rPr>
+        <w:t>Al usar el botón de CheckOut, si desea probar otros valores antes de realizar el pago, puede cerrar la factura y añadir más servicios o productos al grupo y volver a generar la factura. El checkOut real solo ocurre una vez realizado el pago.</w:t>
+      </w:r>
+    </w:p>
+    <w:p>
+      <w:pPr>
+        <w:pStyle w:val="ListParagraph"/>
+        <w:numPr>
+          <w:ilvl w:val="0"/>
+          <w:numId w:val="2"/>
+        </w:numPr>
+        <w:spacing w:line="276" w:lineRule="auto"/>
+        <w:rPr>
+          <w:rFonts w:ascii="Times New Roman" w:hAnsi="Times New Roman" w:cs="Times New Roman"/>
+          <w:sz w:val="24"/>
+          <w:szCs w:val="24"/>
+        </w:rPr>
+      </w:pPr>
+      <w:r>
+        <w:rPr>
+          <w:rFonts w:ascii="Times New Roman" w:hAnsi="Times New Roman" w:cs="Times New Roman"/>
+          <w:sz w:val="24"/>
+          <w:szCs w:val="24"/>
+        </w:rPr>
+        <w:lastRenderedPageBreak/>
+        <w:t>El frame de pagos solo se puede cerrar con el botón “cancelar” o con un pago exitoso</w:t>
+      </w:r>
+    </w:p>
+    <w:p>
+      <w:pPr>
+        <w:pStyle w:val="ListParagraph"/>
+        <w:numPr>
+          <w:ilvl w:val="0"/>
+          <w:numId w:val="2"/>
+        </w:numPr>
+        <w:spacing w:line="276" w:lineRule="auto"/>
+        <w:rPr>
+          <w:rFonts w:ascii="Times New Roman" w:hAnsi="Times New Roman" w:cs="Times New Roman"/>
+          <w:sz w:val="24"/>
+          <w:szCs w:val="24"/>
+        </w:rPr>
+      </w:pPr>
+      <w:r>
+        <w:rPr>
+          <w:rFonts w:ascii="Times New Roman" w:hAnsi="Times New Roman" w:cs="Times New Roman"/>
+          <w:sz w:val="24"/>
+          <w:szCs w:val="24"/>
+        </w:rPr>
+        <w:t>El frame de factura se puede cerrar usando la X para modificar la factura o presionando pagar para dar por terminada esa factura.</w:t>
+      </w:r>
+    </w:p>
+    <w:p>
+      <w:pPr>
+        <w:pStyle w:val="ListParagraph"/>
+        <w:numPr>
+          <w:ilvl w:val="0"/>
+          <w:numId w:val="2"/>
+        </w:numPr>
+        <w:spacing w:line="276" w:lineRule="auto"/>
+        <w:rPr>
+          <w:rFonts w:ascii="Times New Roman" w:hAnsi="Times New Roman" w:cs="Times New Roman"/>
+          <w:sz w:val="24"/>
+          <w:szCs w:val="24"/>
+        </w:rPr>
+      </w:pPr>
+      <w:r>
+        <w:rPr>
+          <w:rFonts w:ascii="Times New Roman" w:hAnsi="Times New Roman" w:cs="Times New Roman"/>
+          <w:sz w:val="24"/>
+          <w:szCs w:val="24"/>
+        </w:rPr>
+        <w:t>El frame de datos de pago se puede cerrar efectuando un pago exitoso o usando la X para seleccionar una pasarela diferente antes de efectuar un pago.</w:t>
       </w:r>
     </w:p>
     <w:sectPr>

</xml_diff>